<commit_message>
Began editing - not finished
</commit_message>
<xml_diff>
--- a/MSEducation_20190228.docx
+++ b/MSEducation_20190228.docx
@@ -1,6 +1,6 @@
 
 <file path=word/document.xml><?xml version="1.0" encoding="utf-8"?>
-<w:document xmlns:wpc="http://schemas.microsoft.com/office/word/2010/wordprocessingCanvas" xmlns:cx="http://schemas.microsoft.com/office/drawing/2014/chartex" xmlns:cx1="http://schemas.microsoft.com/office/drawing/2015/9/8/chartex" xmlns:cx2="http://schemas.microsoft.com/office/drawing/2015/10/21/chartex" xmlns:cx3="http://schemas.microsoft.com/office/drawing/2016/5/9/chartex" xmlns:cx4="http://schemas.microsoft.com/office/drawing/2016/5/10/chartex" xmlns:cx5="http://schemas.microsoft.com/office/drawing/2016/5/11/chartex" xmlns:cx6="http://schemas.microsoft.com/office/drawing/2016/5/12/chartex" xmlns:cx7="http://schemas.microsoft.com/office/drawing/2016/5/13/chartex" xmlns:cx8="http://schemas.microsoft.com/office/drawing/2016/5/14/chartex" xmlns:mc="http://schemas.openxmlformats.org/markup-compatibility/2006" xmlns:aink="http://schemas.microsoft.com/office/drawing/2016/ink" xmlns:am3d="http://schemas.microsoft.com/office/drawing/2017/model3d" xmlns:o="urn:schemas-microsoft-com:office:office" xmlns:r="http://schemas.openxmlformats.org/officeDocument/2006/relationships" xmlns:m="http://schemas.openxmlformats.org/officeDocument/2006/math" xmlns:v="urn:schemas-microsoft-com:vml" xmlns:wp14="http://schemas.microsoft.com/office/word/2010/wordprocessingDrawing" xmlns:wp="http://schemas.openxmlformats.org/drawingml/2006/wordprocessingDrawing" xmlns:w10="urn:schemas-microsoft-com:office:word" xmlns:w="http://schemas.openxmlformats.org/wordprocessingml/2006/main" xmlns:w14="http://schemas.microsoft.com/office/word/2010/wordml" xmlns:w15="http://schemas.microsoft.com/office/word/2012/wordml" xmlns:w16cid="http://schemas.microsoft.com/office/word/2016/wordml/cid" xmlns:w16se="http://schemas.microsoft.com/office/word/2015/wordml/symex" xmlns:wpg="http://schemas.microsoft.com/office/word/2010/wordprocessingGroup" xmlns:wpi="http://schemas.microsoft.com/office/word/2010/wordprocessingInk" xmlns:wne="http://schemas.microsoft.com/office/word/2006/wordml" xmlns:wps="http://schemas.microsoft.com/office/word/2010/wordprocessingShape" mc:Ignorable="w14 w15 w16se w16cid wp14">
+<w:document xmlns:wpc="http://schemas.microsoft.com/office/word/2010/wordprocessingCanvas" xmlns:cx="http://schemas.microsoft.com/office/drawing/2014/chartex" xmlns:cx1="http://schemas.microsoft.com/office/drawing/2015/9/8/chartex" xmlns:mc="http://schemas.openxmlformats.org/markup-compatibility/2006" xmlns:o="urn:schemas-microsoft-com:office:office" xmlns:r="http://schemas.openxmlformats.org/officeDocument/2006/relationships" xmlns:m="http://schemas.openxmlformats.org/officeDocument/2006/math" xmlns:v="urn:schemas-microsoft-com:vml" xmlns:wp14="http://schemas.microsoft.com/office/word/2010/wordprocessingDrawing" xmlns:wp="http://schemas.openxmlformats.org/drawingml/2006/wordprocessingDrawing" xmlns:w10="urn:schemas-microsoft-com:office:word" xmlns:w="http://schemas.openxmlformats.org/wordprocessingml/2006/main" xmlns:w14="http://schemas.microsoft.com/office/word/2010/wordml" xmlns:w15="http://schemas.microsoft.com/office/word/2012/wordml" xmlns:w16se="http://schemas.microsoft.com/office/word/2015/wordml/symex" xmlns:wpg="http://schemas.microsoft.com/office/word/2010/wordprocessingGroup" xmlns:wpi="http://schemas.microsoft.com/office/word/2010/wordprocessingInk" xmlns:wne="http://schemas.microsoft.com/office/word/2006/wordml" xmlns:wps="http://schemas.microsoft.com/office/word/2010/wordprocessingShape" mc:Ignorable="w14 w15 w16se wp14">
   <w:body>
     <w:p>
       <w:pPr>
@@ -129,7 +129,27 @@
           <w:sz w:val="24"/>
           <w:szCs w:val="24"/>
         </w:rPr>
-        <w:t>, Tallantyre EC</w:t>
+        <w:t xml:space="preserve">, </w:t>
+      </w:r>
+      <w:proofErr w:type="spellStart"/>
+      <w:r>
+        <w:rPr>
+          <w:rFonts w:eastAsiaTheme="minorEastAsia" w:cstheme="minorBidi"/>
+          <w:i/>
+          <w:sz w:val="24"/>
+          <w:szCs w:val="24"/>
+        </w:rPr>
+        <w:t>Tallantyre</w:t>
+      </w:r>
+      <w:proofErr w:type="spellEnd"/>
+      <w:r>
+        <w:rPr>
+          <w:rFonts w:eastAsiaTheme="minorEastAsia" w:cstheme="minorBidi"/>
+          <w:i/>
+          <w:sz w:val="24"/>
+          <w:szCs w:val="24"/>
+        </w:rPr>
+        <w:t xml:space="preserve"> EC</w:t>
       </w:r>
       <w:r>
         <w:rPr>
@@ -340,7 +360,61 @@
           <w:sz w:val="24"/>
           <w:szCs w:val="24"/>
         </w:rPr>
-        <w:t xml:space="preserve"> Neurology Department, Morriston Hospital, Abertawe Bro Morgannwg University Health Board, Swansea</w:t>
+        <w:t xml:space="preserve"> Neurology Department, </w:t>
+      </w:r>
+      <w:proofErr w:type="spellStart"/>
+      <w:r>
+        <w:rPr>
+          <w:rFonts w:eastAsiaTheme="minorEastAsia" w:cstheme="minorBidi"/>
+          <w:sz w:val="24"/>
+          <w:szCs w:val="24"/>
+        </w:rPr>
+        <w:t>Morriston</w:t>
+      </w:r>
+      <w:proofErr w:type="spellEnd"/>
+      <w:r>
+        <w:rPr>
+          <w:rFonts w:eastAsiaTheme="minorEastAsia" w:cstheme="minorBidi"/>
+          <w:sz w:val="24"/>
+          <w:szCs w:val="24"/>
+        </w:rPr>
+        <w:t xml:space="preserve"> Hospital, </w:t>
+      </w:r>
+      <w:proofErr w:type="spellStart"/>
+      <w:r>
+        <w:rPr>
+          <w:rFonts w:eastAsiaTheme="minorEastAsia" w:cstheme="minorBidi"/>
+          <w:sz w:val="24"/>
+          <w:szCs w:val="24"/>
+        </w:rPr>
+        <w:t>Abertawe</w:t>
+      </w:r>
+      <w:proofErr w:type="spellEnd"/>
+      <w:r>
+        <w:rPr>
+          <w:rFonts w:eastAsiaTheme="minorEastAsia" w:cstheme="minorBidi"/>
+          <w:sz w:val="24"/>
+          <w:szCs w:val="24"/>
+        </w:rPr>
+        <w:t xml:space="preserve"> Bro </w:t>
+      </w:r>
+      <w:proofErr w:type="spellStart"/>
+      <w:r>
+        <w:rPr>
+          <w:rFonts w:eastAsiaTheme="minorEastAsia" w:cstheme="minorBidi"/>
+          <w:sz w:val="24"/>
+          <w:szCs w:val="24"/>
+        </w:rPr>
+        <w:t>Morgannwg</w:t>
+      </w:r>
+      <w:proofErr w:type="spellEnd"/>
+      <w:r>
+        <w:rPr>
+          <w:rFonts w:eastAsiaTheme="minorEastAsia" w:cstheme="minorBidi"/>
+          <w:sz w:val="24"/>
+          <w:szCs w:val="24"/>
+        </w:rPr>
+        <w:t xml:space="preserve"> University Health Board, Swansea</w:t>
       </w:r>
     </w:p>
     <w:p>
@@ -367,7 +441,25 @@
           <w:sz w:val="24"/>
           <w:szCs w:val="24"/>
         </w:rPr>
-        <w:t xml:space="preserve"> Neurology Department, Royal Gwent Hospital, Aneurin Bevan University Health Board, Newport</w:t>
+        <w:t xml:space="preserve"> Neurology Department, Royal Gwent Hospital, </w:t>
+      </w:r>
+      <w:proofErr w:type="spellStart"/>
+      <w:r>
+        <w:rPr>
+          <w:rFonts w:eastAsiaTheme="minorEastAsia" w:cstheme="minorBidi"/>
+          <w:sz w:val="24"/>
+          <w:szCs w:val="24"/>
+        </w:rPr>
+        <w:t>Aneurin</w:t>
+      </w:r>
+      <w:proofErr w:type="spellEnd"/>
+      <w:r>
+        <w:rPr>
+          <w:rFonts w:eastAsiaTheme="minorEastAsia" w:cstheme="minorBidi"/>
+          <w:sz w:val="24"/>
+          <w:szCs w:val="24"/>
+        </w:rPr>
+        <w:t xml:space="preserve"> Bevan University Health Board, Newport</w:t>
       </w:r>
     </w:p>
     <w:p>
@@ -542,6 +634,7 @@
         </w:rPr>
         <w:t>excluding title page, abstract, references, figures and tables</w:t>
       </w:r>
+      <w:proofErr w:type="gramStart"/>
       <w:r>
         <w:rPr>
           <w:rFonts w:asciiTheme="minorHAnsi" w:eastAsiaTheme="minorEastAsia" w:hAnsiTheme="minorHAnsi" w:cstheme="minorBidi"/>
@@ -550,6 +643,7 @@
         </w:rPr>
         <w:t>) :</w:t>
       </w:r>
+      <w:proofErr w:type="gramEnd"/>
     </w:p>
     <w:p>
       <w:pPr>
@@ -694,12 +788,69 @@
           <w:lang w:val="en-US"/>
         </w:rPr>
       </w:pPr>
-      <w:r>
-        <w:rPr>
-          <w:rFonts w:eastAsiaTheme="minorEastAsia" w:cstheme="minorBidi"/>
-          <w:lang w:val="en-US"/>
-        </w:rPr>
-        <w:t>Anonymised lists of 1584 women with MS diagnosed in two neuroscience centres (Cardiff, Swansea) were linked to population level routinely-collected health and education data. We identified children born to mothers with MS and compared performance in Key Stage (KS) 2–4 tests, taken at ages 11, 14 and 16, to a control group (matched for deprivation score, maternal age, year of birth, gestational age and birth weight). We measured core subject indicator (CSI) as an outcome measure (proportion achieving minimum standard in core subjects).</w:t>
+      <w:proofErr w:type="spellStart"/>
+      <w:r>
+        <w:rPr>
+          <w:rFonts w:eastAsiaTheme="minorEastAsia" w:cstheme="minorBidi"/>
+          <w:lang w:val="en-US"/>
+        </w:rPr>
+        <w:t>Anonymised</w:t>
+      </w:r>
+      <w:proofErr w:type="spellEnd"/>
+      <w:r>
+        <w:rPr>
+          <w:rFonts w:eastAsiaTheme="minorEastAsia" w:cstheme="minorBidi"/>
+          <w:lang w:val="en-US"/>
+        </w:rPr>
+        <w:t xml:space="preserve"> lists of 1584 women with MS diagnosed in two neuroscience </w:t>
+      </w:r>
+      <w:proofErr w:type="spellStart"/>
+      <w:r>
+        <w:rPr>
+          <w:rFonts w:eastAsiaTheme="minorEastAsia" w:cstheme="minorBidi"/>
+          <w:lang w:val="en-US"/>
+        </w:rPr>
+        <w:t>centres</w:t>
+      </w:r>
+      <w:proofErr w:type="spellEnd"/>
+      <w:r>
+        <w:rPr>
+          <w:rFonts w:eastAsiaTheme="minorEastAsia" w:cstheme="minorBidi"/>
+          <w:lang w:val="en-US"/>
+        </w:rPr>
+        <w:t xml:space="preserve"> (Cardiff, Swansea) were linked to population level routinely-collected health and education data</w:t>
+      </w:r>
+      <w:ins w:id="1" w:author="Arron Lacey" w:date="2019-03-01T14:26:00Z">
+        <w:r>
+          <w:rPr>
+            <w:rFonts w:eastAsiaTheme="minorEastAsia" w:cstheme="minorBidi"/>
+            <w:lang w:val="en-US"/>
+          </w:rPr>
+          <w:t xml:space="preserve"> in the SAIL Databank</w:t>
+        </w:r>
+      </w:ins>
+      <w:r>
+        <w:rPr>
+          <w:rFonts w:eastAsiaTheme="minorEastAsia" w:cstheme="minorBidi"/>
+          <w:lang w:val="en-US"/>
+        </w:rPr>
+        <w:t xml:space="preserve">. We identified children born to mothers with MS and compared performance in Key Stage (KS) 2–4 tests, taken at ages 11, 14 and 16, to a control group (matched for deprivation score, maternal age, </w:t>
+      </w:r>
+      <w:proofErr w:type="gramStart"/>
+      <w:r>
+        <w:rPr>
+          <w:rFonts w:eastAsiaTheme="minorEastAsia" w:cstheme="minorBidi"/>
+          <w:lang w:val="en-US"/>
+        </w:rPr>
+        <w:t>year</w:t>
+      </w:r>
+      <w:proofErr w:type="gramEnd"/>
+      <w:r>
+        <w:rPr>
+          <w:rFonts w:eastAsiaTheme="minorEastAsia" w:cstheme="minorBidi"/>
+          <w:lang w:val="en-US"/>
+        </w:rPr>
+        <w:t xml:space="preserve"> of birth, gestational age and birth weight). We measured core subject indicator (CSI) as an outcome measure (proportion achieving minimum standard in core subjects).</w:t>
       </w:r>
     </w:p>
     <w:p>
@@ -736,7 +887,23 @@
           <w:rFonts w:eastAsiaTheme="minorEastAsia" w:cstheme="minorBidi"/>
           <w:lang w:val="en-US"/>
         </w:rPr>
-        <w:t>525 children from mothers with MS had test results available from 2003–2016; there were 2217 matched controls. There was no significant overall difference in CSI achievement between cases and controls: KS2(85.3%v84.3%); KS3(75%v71.5%); KS4(52.1%v50.5%).  Greater Expanded Disability Score Status did not significantly worsen performance but longer time since diagnosis improved performance in KS3 and KS4.</w:t>
+        <w:t xml:space="preserve">525 children from mothers with MS had test results available from 2003–2016; there were 2217 matched controls. There was no significant overall difference in CSI achievement between cases and controls: </w:t>
+      </w:r>
+      <w:proofErr w:type="gramStart"/>
+      <w:r>
+        <w:rPr>
+          <w:rFonts w:eastAsiaTheme="minorEastAsia" w:cstheme="minorBidi"/>
+          <w:lang w:val="en-US"/>
+        </w:rPr>
+        <w:t>KS2(</w:t>
+      </w:r>
+      <w:proofErr w:type="gramEnd"/>
+      <w:r>
+        <w:rPr>
+          <w:rFonts w:eastAsiaTheme="minorEastAsia" w:cstheme="minorBidi"/>
+          <w:lang w:val="en-US"/>
+        </w:rPr>
+        <w:t>85.3%v84.3%); KS3(75%v71.5%); KS4(52.1%v50.5%).  Greater Expanded Disability Score Status did not significantly worsen performance but longer time since diagnosis improved performance in KS3 and KS4.</w:t>
       </w:r>
     </w:p>
     <w:p>
@@ -824,7 +991,7 @@
       <w:r>
         <w:br w:type="page"/>
       </w:r>
-      <w:commentRangeStart w:id="1"/>
+      <w:commentRangeStart w:id="2"/>
       <w:r>
         <w:rPr>
           <w:rFonts w:eastAsiaTheme="minorEastAsia" w:cstheme="minorBidi"/>
@@ -837,12 +1004,12 @@
         <w:lastRenderedPageBreak/>
         <w:t>Introduction</w:t>
       </w:r>
-      <w:commentRangeEnd w:id="1"/>
+      <w:commentRangeEnd w:id="2"/>
       <w:r>
         <w:rPr>
           <w:rStyle w:val="CommentReference"/>
         </w:rPr>
-        <w:commentReference w:id="1"/>
+        <w:commentReference w:id="2"/>
       </w:r>
     </w:p>
     <w:p>
@@ -921,7 +1088,32 @@
           <w:rFonts w:eastAsiaTheme="minorEastAsia" w:cstheme="minorBidi"/>
           <w:lang w:val="en-US"/>
         </w:rPr>
-        <w:t xml:space="preserve">It is likely that children whose parents have MS experience several issues associated with chronic disease including adapting to and living with disability; employment changes and restrictions, hospital visits, medication side effects. </w:t>
+        <w:t>It is likely that children whose parents have MS experience several issues associated with chronic disease including adapting to and living with disability; employment changes and restrictions, hospital visits</w:t>
+      </w:r>
+      <w:ins w:id="3" w:author="Arron Lacey" w:date="2019-03-01T14:32:00Z">
+        <w:r>
+          <w:rPr>
+            <w:rFonts w:eastAsiaTheme="minorEastAsia" w:cstheme="minorBidi"/>
+            <w:lang w:val="en-US"/>
+          </w:rPr>
+          <w:t xml:space="preserve"> and</w:t>
+        </w:r>
+      </w:ins>
+      <w:del w:id="4" w:author="Arron Lacey" w:date="2019-03-01T14:32:00Z">
+        <w:r>
+          <w:rPr>
+            <w:rFonts w:eastAsiaTheme="minorEastAsia" w:cstheme="minorBidi"/>
+            <w:lang w:val="en-US"/>
+          </w:rPr>
+          <w:delText>,</w:delText>
+        </w:r>
+      </w:del>
+      <w:r>
+        <w:rPr>
+          <w:rFonts w:eastAsiaTheme="minorEastAsia" w:cstheme="minorBidi"/>
+          <w:lang w:val="en-US"/>
+        </w:rPr>
+        <w:t xml:space="preserve"> medication side effects. </w:t>
       </w:r>
       <w:r>
         <w:rPr>
@@ -1144,7 +1336,81 @@
           <w:rFonts w:eastAsiaTheme="minorEastAsia" w:cstheme="minorBidi"/>
           <w:lang w:val="en-US"/>
         </w:rPr>
-        <w:t xml:space="preserve">poorer educational attainment that might be amorable. In the study we therefore aimed to compare children born to mothers with MS to those born to mothers without MS in terms of attainment in national standardised educational attainment tests. </w:t>
+        <w:t xml:space="preserve">poorer educational attainment that might be </w:t>
+      </w:r>
+      <w:ins w:id="5" w:author="Arron Lacey" w:date="2019-03-01T14:38:00Z">
+        <w:r>
+          <w:rPr>
+            <w:rFonts w:eastAsiaTheme="minorEastAsia" w:cstheme="minorBidi"/>
+            <w:lang w:val="en-US"/>
+          </w:rPr>
+          <w:t>actionable</w:t>
+        </w:r>
+      </w:ins>
+      <w:commentRangeStart w:id="6"/>
+      <w:del w:id="7" w:author="Arron Lacey" w:date="2019-03-01T14:38:00Z">
+        <w:r>
+          <w:rPr>
+            <w:rFonts w:eastAsiaTheme="minorEastAsia" w:cstheme="minorBidi"/>
+            <w:lang w:val="en-US"/>
+          </w:rPr>
+          <w:delText>amorable</w:delText>
+        </w:r>
+      </w:del>
+      <w:commentRangeEnd w:id="6"/>
+      <w:r>
+        <w:rPr>
+          <w:rStyle w:val="CommentReference"/>
+        </w:rPr>
+        <w:commentReference w:id="6"/>
+      </w:r>
+      <w:r>
+        <w:rPr>
+          <w:rFonts w:eastAsiaTheme="minorEastAsia" w:cstheme="minorBidi"/>
+          <w:lang w:val="en-US"/>
+        </w:rPr>
+        <w:t>. In th</w:t>
+      </w:r>
+      <w:ins w:id="8" w:author="Arron Lacey" w:date="2019-03-01T14:36:00Z">
+        <w:r>
+          <w:rPr>
+            <w:rFonts w:eastAsiaTheme="minorEastAsia" w:cstheme="minorBidi"/>
+            <w:lang w:val="en-US"/>
+          </w:rPr>
+          <w:t>is</w:t>
+        </w:r>
+      </w:ins>
+      <w:del w:id="9" w:author="Arron Lacey" w:date="2019-03-01T14:36:00Z">
+        <w:r>
+          <w:rPr>
+            <w:rFonts w:eastAsiaTheme="minorEastAsia" w:cstheme="minorBidi"/>
+            <w:lang w:val="en-US"/>
+          </w:rPr>
+          <w:delText>e</w:delText>
+        </w:r>
+      </w:del>
+      <w:r>
+        <w:rPr>
+          <w:rFonts w:eastAsiaTheme="minorEastAsia" w:cstheme="minorBidi"/>
+          <w:lang w:val="en-US"/>
+        </w:rPr>
+        <w:t xml:space="preserve"> study we therefore aimed to compare children born to mothers with MS to those born to mothers without MS in terms of attainment in national </w:t>
+      </w:r>
+      <w:proofErr w:type="spellStart"/>
+      <w:r>
+        <w:rPr>
+          <w:rFonts w:eastAsiaTheme="minorEastAsia" w:cstheme="minorBidi"/>
+          <w:lang w:val="en-US"/>
+        </w:rPr>
+        <w:t>standardised</w:t>
+      </w:r>
+      <w:proofErr w:type="spellEnd"/>
+      <w:r>
+        <w:rPr>
+          <w:rFonts w:eastAsiaTheme="minorEastAsia" w:cstheme="minorBidi"/>
+          <w:lang w:val="en-US"/>
+        </w:rPr>
+        <w:t xml:space="preserve"> educational attainment tests. </w:t>
       </w:r>
     </w:p>
     <w:p>
@@ -1187,7 +1453,51 @@
           <w:szCs w:val="17"/>
           <w:lang w:val="en-US"/>
         </w:rPr>
-        <w:t>Hughes N, Locock L, Ziebland S (2013) Personal identity and the</w:t>
+        <w:t xml:space="preserve">Hughes N, </w:t>
+      </w:r>
+      <w:proofErr w:type="spellStart"/>
+      <w:r>
+        <w:rPr>
+          <w:rFonts w:ascii="Times New Roman" w:eastAsiaTheme="minorHAnsi" w:hAnsi="Times New Roman" w:cs="Times New Roman"/>
+          <w:color w:val="auto"/>
+          <w:sz w:val="17"/>
+          <w:szCs w:val="17"/>
+          <w:lang w:val="en-US"/>
+        </w:rPr>
+        <w:t>Locock</w:t>
+      </w:r>
+      <w:proofErr w:type="spellEnd"/>
+      <w:r>
+        <w:rPr>
+          <w:rFonts w:ascii="Times New Roman" w:eastAsiaTheme="minorHAnsi" w:hAnsi="Times New Roman" w:cs="Times New Roman"/>
+          <w:color w:val="auto"/>
+          <w:sz w:val="17"/>
+          <w:szCs w:val="17"/>
+          <w:lang w:val="en-US"/>
+        </w:rPr>
+        <w:t xml:space="preserve"> L, </w:t>
+      </w:r>
+      <w:proofErr w:type="spellStart"/>
+      <w:r>
+        <w:rPr>
+          <w:rFonts w:ascii="Times New Roman" w:eastAsiaTheme="minorHAnsi" w:hAnsi="Times New Roman" w:cs="Times New Roman"/>
+          <w:color w:val="auto"/>
+          <w:sz w:val="17"/>
+          <w:szCs w:val="17"/>
+          <w:lang w:val="en-US"/>
+        </w:rPr>
+        <w:t>Ziebland</w:t>
+      </w:r>
+      <w:proofErr w:type="spellEnd"/>
+      <w:r>
+        <w:rPr>
+          <w:rFonts w:ascii="Times New Roman" w:eastAsiaTheme="minorHAnsi" w:hAnsi="Times New Roman" w:cs="Times New Roman"/>
+          <w:color w:val="auto"/>
+          <w:sz w:val="17"/>
+          <w:szCs w:val="17"/>
+          <w:lang w:val="en-US"/>
+        </w:rPr>
+        <w:t xml:space="preserve"> S (2013) Personal identity and the</w:t>
       </w:r>
     </w:p>
     <w:p>
@@ -1208,6 +1518,7 @@
           <w:lang w:val="en-US"/>
         </w:rPr>
       </w:pPr>
+      <w:proofErr w:type="gramStart"/>
       <w:r>
         <w:rPr>
           <w:rFonts w:ascii="Times New Roman" w:eastAsiaTheme="minorHAnsi" w:hAnsi="Times New Roman" w:cs="Times New Roman"/>
@@ -1216,18 +1527,9 @@
           <w:szCs w:val="17"/>
           <w:lang w:val="en-US"/>
         </w:rPr>
-        <w:t>role of ‘carer’ among relatives and friends of people with multiple</w:t>
-      </w:r>
-    </w:p>
-    <w:p>
-      <w:pPr>
-        <w:spacing w:line="480" w:lineRule="auto"/>
-        <w:jc w:val="both"/>
-        <w:rPr>
-          <w:rFonts w:eastAsiaTheme="minorEastAsia" w:cstheme="minorBidi"/>
-          <w:lang w:val="en-US"/>
-        </w:rPr>
-      </w:pPr>
+        <w:t>role</w:t>
+      </w:r>
+      <w:proofErr w:type="gramEnd"/>
       <w:r>
         <w:rPr>
           <w:rFonts w:ascii="Times New Roman" w:eastAsiaTheme="minorHAnsi" w:hAnsi="Times New Roman" w:cs="Times New Roman"/>
@@ -1236,7 +1538,29 @@
           <w:szCs w:val="17"/>
           <w:lang w:val="en-US"/>
         </w:rPr>
-        <w:t>sclerosis. Soc Sci Med 96:78–85.</w:t>
+        <w:t xml:space="preserve"> of ‘</w:t>
+      </w:r>
+      <w:proofErr w:type="spellStart"/>
+      <w:r>
+        <w:rPr>
+          <w:rFonts w:ascii="Times New Roman" w:eastAsiaTheme="minorHAnsi" w:hAnsi="Times New Roman" w:cs="Times New Roman"/>
+          <w:color w:val="auto"/>
+          <w:sz w:val="17"/>
+          <w:szCs w:val="17"/>
+          <w:lang w:val="en-US"/>
+        </w:rPr>
+        <w:t>carer</w:t>
+      </w:r>
+      <w:proofErr w:type="spellEnd"/>
+      <w:r>
+        <w:rPr>
+          <w:rFonts w:ascii="Times New Roman" w:eastAsiaTheme="minorHAnsi" w:hAnsi="Times New Roman" w:cs="Times New Roman"/>
+          <w:color w:val="auto"/>
+          <w:sz w:val="17"/>
+          <w:szCs w:val="17"/>
+          <w:lang w:val="en-US"/>
+        </w:rPr>
+        <w:t>’ among relatives and friends of people with multiple</w:t>
       </w:r>
     </w:p>
     <w:p>
@@ -1248,12 +1572,71 @@
           <w:lang w:val="en-US"/>
         </w:rPr>
       </w:pPr>
-      <w:r>
-        <w:rPr>
-          <w:rFonts w:eastAsiaTheme="minorEastAsia" w:cstheme="minorBidi"/>
-          <w:lang w:val="en-US"/>
-        </w:rPr>
-        <w:t>Possible negative and positive effects of MS on children. – see references in Danish paper</w:t>
+      <w:proofErr w:type="gramStart"/>
+      <w:r>
+        <w:rPr>
+          <w:rFonts w:ascii="Times New Roman" w:eastAsiaTheme="minorHAnsi" w:hAnsi="Times New Roman" w:cs="Times New Roman"/>
+          <w:color w:val="auto"/>
+          <w:sz w:val="17"/>
+          <w:szCs w:val="17"/>
+          <w:lang w:val="en-US"/>
+        </w:rPr>
+        <w:t>sclerosis</w:t>
+      </w:r>
+      <w:proofErr w:type="gramEnd"/>
+      <w:r>
+        <w:rPr>
+          <w:rFonts w:ascii="Times New Roman" w:eastAsiaTheme="minorHAnsi" w:hAnsi="Times New Roman" w:cs="Times New Roman"/>
+          <w:color w:val="auto"/>
+          <w:sz w:val="17"/>
+          <w:szCs w:val="17"/>
+          <w:lang w:val="en-US"/>
+        </w:rPr>
+        <w:t xml:space="preserve">. </w:t>
+      </w:r>
+      <w:proofErr w:type="spellStart"/>
+      <w:r>
+        <w:rPr>
+          <w:rFonts w:ascii="Times New Roman" w:eastAsiaTheme="minorHAnsi" w:hAnsi="Times New Roman" w:cs="Times New Roman"/>
+          <w:color w:val="auto"/>
+          <w:sz w:val="17"/>
+          <w:szCs w:val="17"/>
+          <w:lang w:val="en-US"/>
+        </w:rPr>
+        <w:t>Soc</w:t>
+      </w:r>
+      <w:proofErr w:type="spellEnd"/>
+      <w:r>
+        <w:rPr>
+          <w:rFonts w:ascii="Times New Roman" w:eastAsiaTheme="minorHAnsi" w:hAnsi="Times New Roman" w:cs="Times New Roman"/>
+          <w:color w:val="auto"/>
+          <w:sz w:val="17"/>
+          <w:szCs w:val="17"/>
+          <w:lang w:val="en-US"/>
+        </w:rPr>
+        <w:t xml:space="preserve"> </w:t>
+      </w:r>
+      <w:proofErr w:type="spellStart"/>
+      <w:r>
+        <w:rPr>
+          <w:rFonts w:ascii="Times New Roman" w:eastAsiaTheme="minorHAnsi" w:hAnsi="Times New Roman" w:cs="Times New Roman"/>
+          <w:color w:val="auto"/>
+          <w:sz w:val="17"/>
+          <w:szCs w:val="17"/>
+          <w:lang w:val="en-US"/>
+        </w:rPr>
+        <w:t>Sci</w:t>
+      </w:r>
+      <w:proofErr w:type="spellEnd"/>
+      <w:r>
+        <w:rPr>
+          <w:rFonts w:ascii="Times New Roman" w:eastAsiaTheme="minorHAnsi" w:hAnsi="Times New Roman" w:cs="Times New Roman"/>
+          <w:color w:val="auto"/>
+          <w:sz w:val="17"/>
+          <w:szCs w:val="17"/>
+          <w:lang w:val="en-US"/>
+        </w:rPr>
+        <w:t xml:space="preserve"> Med 96:78–85.</w:t>
       </w:r>
     </w:p>
     <w:p>
@@ -1270,7 +1653,7 @@
           <w:rFonts w:eastAsiaTheme="minorEastAsia" w:cstheme="minorBidi"/>
           <w:lang w:val="en-US"/>
         </w:rPr>
-        <w:t>Implications for other chronic diseases.</w:t>
+        <w:t>Possible negative and positive effects of MS on children. – see references in Danish paper</w:t>
       </w:r>
     </w:p>
     <w:p>
@@ -1278,6 +1661,23 @@
         <w:spacing w:line="480" w:lineRule="auto"/>
         <w:jc w:val="both"/>
         <w:rPr>
+          <w:rFonts w:eastAsiaTheme="minorEastAsia" w:cstheme="minorBidi"/>
+          <w:lang w:val="en-US"/>
+        </w:rPr>
+      </w:pPr>
+      <w:r>
+        <w:rPr>
+          <w:rFonts w:eastAsiaTheme="minorEastAsia" w:cstheme="minorBidi"/>
+          <w:lang w:val="en-US"/>
+        </w:rPr>
+        <w:t>Implications for other chronic diseases.</w:t>
+      </w:r>
+    </w:p>
+    <w:p>
+      <w:pPr>
+        <w:spacing w:line="480" w:lineRule="auto"/>
+        <w:jc w:val="both"/>
+        <w:rPr>
           <w:rFonts w:asciiTheme="minorHAnsi" w:hAnsiTheme="minorHAnsi"/>
           <w:lang w:val="en-US"/>
         </w:rPr>
@@ -1288,7 +1688,23 @@
           <w:lang w:val="en-US"/>
         </w:rPr>
         <w:lastRenderedPageBreak/>
-        <w:t>Maybe put opportunity to use DCells data set</w:t>
+        <w:t xml:space="preserve">Maybe put opportunity to use </w:t>
+      </w:r>
+      <w:proofErr w:type="spellStart"/>
+      <w:r>
+        <w:rPr>
+          <w:rFonts w:eastAsiaTheme="minorEastAsia" w:cstheme="minorBidi"/>
+          <w:lang w:val="en-US"/>
+        </w:rPr>
+        <w:t>DCells</w:t>
+      </w:r>
+      <w:proofErr w:type="spellEnd"/>
+      <w:r>
+        <w:rPr>
+          <w:rFonts w:eastAsiaTheme="minorEastAsia" w:cstheme="minorBidi"/>
+          <w:lang w:val="en-US"/>
+        </w:rPr>
+        <w:t xml:space="preserve"> data set</w:t>
       </w:r>
       <w:r>
         <w:rPr>
@@ -1410,7 +1826,55 @@
           <w:rFonts w:eastAsiaTheme="minorEastAsia" w:cstheme="minorBidi"/>
           <w:lang w:val="en-US"/>
         </w:rPr>
-        <w:t xml:space="preserve">for this study.[FORD,LYONS] </w:t>
+        <w:t>for this study</w:t>
+      </w:r>
+      <w:proofErr w:type="gramStart"/>
+      <w:r>
+        <w:rPr>
+          <w:rFonts w:eastAsiaTheme="minorEastAsia" w:cstheme="minorBidi"/>
+          <w:lang w:val="en-US"/>
+        </w:rPr>
+        <w:t>.[</w:t>
+      </w:r>
+      <w:proofErr w:type="gramEnd"/>
+      <w:r>
+        <w:rPr>
+          <w:rFonts w:eastAsiaTheme="minorEastAsia" w:cstheme="minorBidi"/>
+          <w:lang w:val="en-US"/>
+        </w:rPr>
+        <w:t>FORD</w:t>
+      </w:r>
+      <w:ins w:id="10" w:author="Arron Lacey" w:date="2019-03-01T14:43:00Z">
+        <w:r>
+          <w:rPr>
+            <w:rFonts w:eastAsiaTheme="minorEastAsia" w:cstheme="minorBidi"/>
+            <w:lang w:val="en-US"/>
+          </w:rPr>
+          <w:t>09</w:t>
+        </w:r>
+      </w:ins>
+      <w:r>
+        <w:rPr>
+          <w:rFonts w:eastAsiaTheme="minorEastAsia" w:cstheme="minorBidi"/>
+          <w:lang w:val="en-US"/>
+        </w:rPr>
+        <w:t>,LYONS</w:t>
+      </w:r>
+      <w:ins w:id="11" w:author="Arron Lacey" w:date="2019-03-01T14:43:00Z">
+        <w:r>
+          <w:rPr>
+            <w:rFonts w:eastAsiaTheme="minorEastAsia" w:cstheme="minorBidi"/>
+            <w:lang w:val="en-US"/>
+          </w:rPr>
+          <w:t>09</w:t>
+        </w:r>
+      </w:ins>
+      <w:r>
+        <w:rPr>
+          <w:rFonts w:eastAsiaTheme="minorEastAsia" w:cstheme="minorBidi"/>
+          <w:lang w:val="en-US"/>
+        </w:rPr>
+        <w:t xml:space="preserve">] </w:t>
       </w:r>
       <w:r>
         <w:rPr>
@@ -1476,7 +1940,41 @@
           <w:rFonts w:eastAsiaTheme="minorEastAsia" w:cstheme="minorBidi"/>
           <w:lang w:val="en-US"/>
         </w:rPr>
-        <w:t xml:space="preserve">to other routinely-collected datasets in the SAIL databank using an established split-file approach.[ref] The lists of women were obtained </w:t>
+        <w:t>to other routinely-collected datasets in the SAIL databank using an established split-file approach</w:t>
+      </w:r>
+      <w:proofErr w:type="gramStart"/>
+      <w:r>
+        <w:rPr>
+          <w:rFonts w:eastAsiaTheme="minorEastAsia" w:cstheme="minorBidi"/>
+          <w:lang w:val="en-US"/>
+        </w:rPr>
+        <w:t>.[</w:t>
+      </w:r>
+      <w:proofErr w:type="gramEnd"/>
+      <w:ins w:id="12" w:author="Arron Lacey" w:date="2019-03-01T14:43:00Z">
+        <w:r>
+          <w:rPr>
+            <w:rFonts w:eastAsiaTheme="minorEastAsia" w:cstheme="minorBidi"/>
+            <w:lang w:val="en-US"/>
+          </w:rPr>
+          <w:t>FORD09</w:t>
+        </w:r>
+      </w:ins>
+      <w:del w:id="13" w:author="Arron Lacey" w:date="2019-03-01T14:43:00Z">
+        <w:r>
+          <w:rPr>
+            <w:rFonts w:eastAsiaTheme="minorEastAsia" w:cstheme="minorBidi"/>
+            <w:lang w:val="en-US"/>
+          </w:rPr>
+          <w:delText>ref</w:delText>
+        </w:r>
+      </w:del>
+      <w:r>
+        <w:rPr>
+          <w:rFonts w:eastAsiaTheme="minorEastAsia" w:cstheme="minorBidi"/>
+          <w:lang w:val="en-US"/>
+        </w:rPr>
+        <w:t xml:space="preserve">] The lists of women were obtained </w:t>
       </w:r>
       <w:r>
         <w:rPr>
@@ -1490,7 +1988,23 @@
           <w:rFonts w:eastAsiaTheme="minorEastAsia" w:cstheme="minorBidi"/>
           <w:lang w:val="en-US"/>
         </w:rPr>
-        <w:t xml:space="preserve">MS registries at two regional neuroscience centres, </w:t>
+        <w:t xml:space="preserve">MS registries at two regional neuroscience </w:t>
+      </w:r>
+      <w:proofErr w:type="spellStart"/>
+      <w:r>
+        <w:rPr>
+          <w:rFonts w:eastAsiaTheme="minorEastAsia" w:cstheme="minorBidi"/>
+          <w:lang w:val="en-US"/>
+        </w:rPr>
+        <w:t>centres</w:t>
+      </w:r>
+      <w:proofErr w:type="spellEnd"/>
+      <w:r>
+        <w:rPr>
+          <w:rFonts w:eastAsiaTheme="minorEastAsia" w:cstheme="minorBidi"/>
+          <w:lang w:val="en-US"/>
+        </w:rPr>
+        <w:t xml:space="preserve">, </w:t>
       </w:r>
       <w:r>
         <w:rPr>
@@ -1511,7 +2025,39 @@
           <w:rFonts w:eastAsiaTheme="minorEastAsia" w:cstheme="minorBidi"/>
           <w:lang w:val="en-US"/>
         </w:rPr>
-        <w:t>The Cardiff database blah blah. [reference]. The Swansea database, list of disease modifying treatment etc.</w:t>
+        <w:t xml:space="preserve">The Cardiff database blah </w:t>
+      </w:r>
+      <w:proofErr w:type="spellStart"/>
+      <w:r>
+        <w:rPr>
+          <w:rFonts w:eastAsiaTheme="minorEastAsia" w:cstheme="minorBidi"/>
+          <w:lang w:val="en-US"/>
+        </w:rPr>
+        <w:t>blah</w:t>
+      </w:r>
+      <w:proofErr w:type="spellEnd"/>
+      <w:r>
+        <w:rPr>
+          <w:rFonts w:eastAsiaTheme="minorEastAsia" w:cstheme="minorBidi"/>
+          <w:lang w:val="en-US"/>
+        </w:rPr>
+        <w:t>. [</w:t>
+      </w:r>
+      <w:proofErr w:type="gramStart"/>
+      <w:r>
+        <w:rPr>
+          <w:rFonts w:eastAsiaTheme="minorEastAsia" w:cstheme="minorBidi"/>
+          <w:lang w:val="en-US"/>
+        </w:rPr>
+        <w:t>reference</w:t>
+      </w:r>
+      <w:proofErr w:type="gramEnd"/>
+      <w:r>
+        <w:rPr>
+          <w:rFonts w:eastAsiaTheme="minorEastAsia" w:cstheme="minorBidi"/>
+          <w:lang w:val="en-US"/>
+        </w:rPr>
+        <w:t>]. The Swansea database, list of disease modifying treatment etc.</w:t>
       </w:r>
       <w:r>
         <w:rPr>
@@ -1520,7 +2066,7 @@
         </w:rPr>
         <w:t xml:space="preserve"> Of note </w:t>
       </w:r>
-      <w:commentRangeStart w:id="2"/>
+      <w:commentRangeStart w:id="14"/>
       <w:r>
         <w:rPr>
           <w:rFonts w:eastAsiaTheme="minorEastAsia" w:cstheme="minorBidi"/>
@@ -1528,12 +2074,12 @@
         </w:rPr>
         <w:t>X% of these women with MS had diagnosis codes of MS in the primary care records.</w:t>
       </w:r>
-      <w:commentRangeEnd w:id="2"/>
+      <w:commentRangeEnd w:id="14"/>
       <w:r>
         <w:rPr>
           <w:rStyle w:val="CommentReference"/>
         </w:rPr>
-        <w:commentReference w:id="2"/>
+        <w:commentReference w:id="14"/>
       </w:r>
     </w:p>
     <w:p>
@@ -1557,30 +2103,86 @@
           <w:rFonts w:eastAsiaTheme="minorEastAsia" w:cstheme="minorBidi"/>
           <w:lang w:val="en-US"/>
         </w:rPr>
-        <w:t xml:space="preserve">med diagnoses of MS from registries, we could link X with SAIL data. Of these 525 had children who took tests between 200X and 200X. </w:t>
-      </w:r>
-      <w:commentRangeStart w:id="3"/>
-      <w:r>
-        <w:rPr>
-          <w:rFonts w:eastAsiaTheme="minorEastAsia" w:cstheme="minorBidi"/>
-          <w:lang w:val="en-US"/>
-        </w:rPr>
-        <w:t>It is possible to anonymously link mothers (but not fathers) with their children in SAIL.</w:t>
-      </w:r>
-      <w:commentRangeEnd w:id="3"/>
-      <w:r>
-        <w:rPr>
-          <w:rStyle w:val="CommentReference"/>
-        </w:rPr>
-        <w:commentReference w:id="3"/>
-      </w:r>
-      <w:r>
-        <w:rPr>
-          <w:rFonts w:eastAsiaTheme="minorEastAsia" w:cstheme="minorBidi"/>
-          <w:lang w:val="en-US"/>
-        </w:rPr>
-        <w:t xml:space="preserve"> </w:t>
-      </w:r>
+        <w:t xml:space="preserve">med diagnoses of MS from registries, we could link X with SAIL data. </w:t>
+      </w:r>
+      <w:ins w:id="15" w:author="Arron Lacey" w:date="2019-03-01T15:01:00Z">
+        <w:r>
+          <w:rPr>
+            <w:rFonts w:eastAsiaTheme="minorEastAsia" w:cstheme="minorBidi"/>
+            <w:lang w:val="en-US"/>
+          </w:rPr>
+          <w:t xml:space="preserve">We were able to link the birth records of children in </w:t>
+        </w:r>
+      </w:ins>
+      <w:ins w:id="16" w:author="Arron Lacey" w:date="2019-03-01T15:02:00Z">
+        <w:r>
+          <w:rPr>
+            <w:rFonts w:eastAsiaTheme="minorEastAsia" w:cstheme="minorBidi"/>
+            <w:lang w:val="en-US"/>
+          </w:rPr>
+          <w:t xml:space="preserve">SAIL to their mother (but not father) using the </w:t>
+        </w:r>
+      </w:ins>
+      <w:ins w:id="17" w:author="Arron Lacey" w:date="2019-03-01T15:03:00Z">
+        <w:r>
+          <w:rPr>
+            <w:rFonts w:eastAsiaTheme="minorEastAsia" w:cstheme="minorBidi"/>
+            <w:lang w:val="en-US"/>
+          </w:rPr>
+          <w:t xml:space="preserve">National Community Child Health </w:t>
+        </w:r>
+      </w:ins>
+      <w:ins w:id="18" w:author="Arron Lacey" w:date="2019-03-01T15:04:00Z">
+        <w:r>
+          <w:rPr>
+            <w:rFonts w:eastAsiaTheme="minorEastAsia" w:cstheme="minorBidi"/>
+            <w:lang w:val="en-US"/>
+          </w:rPr>
+          <w:t>Database</w:t>
+        </w:r>
+      </w:ins>
+      <w:bookmarkStart w:id="19" w:name="_GoBack"/>
+      <w:bookmarkEnd w:id="19"/>
+      <w:ins w:id="20" w:author="Arron Lacey" w:date="2019-03-01T15:02:00Z">
+        <w:r>
+          <w:rPr>
+            <w:rFonts w:eastAsiaTheme="minorEastAsia" w:cstheme="minorBidi"/>
+            <w:lang w:val="en-US"/>
+          </w:rPr>
+          <w:t xml:space="preserve"> </w:t>
+        </w:r>
+      </w:ins>
+      <w:r>
+        <w:rPr>
+          <w:rFonts w:eastAsiaTheme="minorEastAsia" w:cstheme="minorBidi"/>
+          <w:lang w:val="en-US"/>
+        </w:rPr>
+        <w:t xml:space="preserve">Of these 525 had children who took tests between 200X and 200X. </w:t>
+      </w:r>
+      <w:commentRangeStart w:id="21"/>
+      <w:del w:id="22" w:author="Arron Lacey" w:date="2019-03-01T15:01:00Z">
+        <w:r>
+          <w:rPr>
+            <w:rFonts w:eastAsiaTheme="minorEastAsia" w:cstheme="minorBidi"/>
+            <w:lang w:val="en-US"/>
+          </w:rPr>
+          <w:delText>It is possible to anonymously link mothers (but not fathers) with their children in SAIL.</w:delText>
+        </w:r>
+        <w:commentRangeEnd w:id="21"/>
+        <w:r>
+          <w:rPr>
+            <w:rStyle w:val="CommentReference"/>
+          </w:rPr>
+          <w:commentReference w:id="21"/>
+        </w:r>
+        <w:r>
+          <w:rPr>
+            <w:rFonts w:eastAsiaTheme="minorEastAsia" w:cstheme="minorBidi"/>
+            <w:lang w:val="en-US"/>
+          </w:rPr>
+          <w:delText xml:space="preserve"> </w:delText>
+        </w:r>
+      </w:del>
       <w:r>
         <w:rPr>
           <w:rFonts w:eastAsiaTheme="minorEastAsia" w:cstheme="minorBidi"/>
@@ -1626,7 +2228,7 @@
           <w:lang w:val="en-US"/>
         </w:rPr>
       </w:pPr>
-      <w:commentRangeStart w:id="4"/>
+      <w:commentRangeStart w:id="23"/>
       <w:r>
         <w:rPr>
           <w:rFonts w:eastAsiaTheme="minorEastAsia" w:cstheme="minorBidi"/>
@@ -1634,12 +2236,12 @@
         </w:rPr>
         <w:t>Using X datasets, for each case</w:t>
       </w:r>
-      <w:commentRangeEnd w:id="4"/>
+      <w:commentRangeEnd w:id="23"/>
       <w:r>
         <w:rPr>
           <w:rStyle w:val="CommentReference"/>
         </w:rPr>
-        <w:commentReference w:id="4"/>
+        <w:commentReference w:id="23"/>
       </w:r>
       <w:r>
         <w:rPr>
@@ -1648,7 +2250,7 @@
         </w:rPr>
         <w:t xml:space="preserve">, we randomly selected 3 women </w:t>
       </w:r>
-      <w:commentRangeStart w:id="5"/>
+      <w:commentRangeStart w:id="24"/>
       <w:r>
         <w:rPr>
           <w:rFonts w:eastAsiaTheme="minorEastAsia" w:cstheme="minorBidi"/>
@@ -1656,12 +2258,12 @@
         </w:rPr>
         <w:t xml:space="preserve">without MS </w:t>
       </w:r>
-      <w:commentRangeEnd w:id="5"/>
+      <w:commentRangeEnd w:id="24"/>
       <w:r>
         <w:rPr>
           <w:rStyle w:val="CommentReference"/>
         </w:rPr>
-        <w:commentReference w:id="5"/>
+        <w:commentReference w:id="24"/>
       </w:r>
       <w:r>
         <w:rPr>
@@ -1670,7 +2272,7 @@
         </w:rPr>
         <w:t xml:space="preserve">who had given birth </w:t>
       </w:r>
-      <w:commentRangeStart w:id="6"/>
+      <w:commentRangeStart w:id="25"/>
       <w:r>
         <w:rPr>
           <w:rFonts w:eastAsiaTheme="minorEastAsia" w:cstheme="minorBidi"/>
@@ -1678,12 +2280,12 @@
         </w:rPr>
         <w:t>within the same time period</w:t>
       </w:r>
-      <w:commentRangeEnd w:id="6"/>
+      <w:commentRangeEnd w:id="25"/>
       <w:r>
         <w:rPr>
           <w:rStyle w:val="CommentReference"/>
         </w:rPr>
-        <w:commentReference w:id="6"/>
+        <w:commentReference w:id="25"/>
       </w:r>
       <w:r>
         <w:rPr>
@@ -1692,7 +2294,7 @@
         </w:rPr>
         <w:t xml:space="preserve">. </w:t>
       </w:r>
-      <w:commentRangeStart w:id="7"/>
+      <w:commentRangeStart w:id="26"/>
       <w:r>
         <w:rPr>
           <w:rFonts w:eastAsiaTheme="minorEastAsia" w:cstheme="minorBidi"/>
@@ -1777,12 +2379,12 @@
         </w:rPr>
         <w:t>ear of study</w:t>
       </w:r>
-      <w:commentRangeEnd w:id="7"/>
+      <w:commentRangeEnd w:id="26"/>
       <w:r>
         <w:rPr>
           <w:rStyle w:val="CommentReference"/>
         </w:rPr>
-        <w:commentReference w:id="7"/>
+        <w:commentReference w:id="26"/>
       </w:r>
       <w:r>
         <w:rPr>
@@ -1875,6 +2477,7 @@
           <w:iCs/>
           <w:lang w:val="en-US"/>
         </w:rPr>
+        <w:lastRenderedPageBreak/>
         <w:t xml:space="preserve">Statistical Analyses </w:t>
       </w:r>
     </w:p>
@@ -1892,7 +2495,6 @@
           <w:rFonts w:eastAsiaTheme="minorEastAsia" w:cstheme="minorBidi"/>
           <w:lang w:val="en-US"/>
         </w:rPr>
-        <w:lastRenderedPageBreak/>
         <w:t xml:space="preserve">We used R version 3.2.0 to conduct the statistical analyses. </w:t>
       </w:r>
     </w:p>
@@ -1958,15 +2560,177 @@
         <w:suppressAutoHyphens w:val="0"/>
         <w:spacing w:after="0" w:line="480" w:lineRule="auto"/>
         <w:rPr>
-          <w:rFonts w:eastAsiaTheme="minorEastAsia" w:cstheme="minorBidi"/>
-        </w:rPr>
-      </w:pPr>
-      <w:r>
-        <w:rPr>
-          <w:rFonts w:eastAsiaTheme="minorEastAsia" w:cstheme="minorBidi"/>
-        </w:rPr>
-        <w:t>A couple of sentences in here to explain IGRP and the fact that the lists of  MS patients were anonymously linked by members of the clinical team.</w:t>
-      </w:r>
+          <w:ins w:id="27" w:author="Arron Lacey" w:date="2019-03-01T14:46:00Z"/>
+          <w:rFonts w:eastAsiaTheme="minorEastAsia" w:cstheme="minorBidi"/>
+        </w:rPr>
+      </w:pPr>
+      <w:commentRangeStart w:id="28"/>
+      <w:r>
+        <w:rPr>
+          <w:rFonts w:eastAsiaTheme="minorEastAsia" w:cstheme="minorBidi"/>
+          <w:highlight w:val="yellow"/>
+          <w:rPrChange w:id="29" w:author="Arron Lacey" w:date="2019-03-01T14:45:00Z">
+            <w:rPr>
+              <w:rFonts w:eastAsiaTheme="minorEastAsia" w:cstheme="minorBidi"/>
+            </w:rPr>
+          </w:rPrChange>
+        </w:rPr>
+        <w:t>A couple of sentences in here to explain IGRP and the fact that the lists of</w:t>
+      </w:r>
+      <w:del w:id="30" w:author="Arron Lacey" w:date="2019-03-01T14:45:00Z">
+        <w:r>
+          <w:rPr>
+            <w:rFonts w:eastAsiaTheme="minorEastAsia" w:cstheme="minorBidi"/>
+            <w:highlight w:val="yellow"/>
+            <w:rPrChange w:id="31" w:author="Arron Lacey" w:date="2019-03-01T14:45:00Z">
+              <w:rPr>
+                <w:rFonts w:eastAsiaTheme="minorEastAsia" w:cstheme="minorBidi"/>
+              </w:rPr>
+            </w:rPrChange>
+          </w:rPr>
+          <w:delText xml:space="preserve"> </w:delText>
+        </w:r>
+      </w:del>
+      <w:r>
+        <w:rPr>
+          <w:rFonts w:eastAsiaTheme="minorEastAsia" w:cstheme="minorBidi"/>
+          <w:highlight w:val="yellow"/>
+          <w:rPrChange w:id="32" w:author="Arron Lacey" w:date="2019-03-01T14:45:00Z">
+            <w:rPr>
+              <w:rFonts w:eastAsiaTheme="minorEastAsia" w:cstheme="minorBidi"/>
+            </w:rPr>
+          </w:rPrChange>
+        </w:rPr>
+        <w:t xml:space="preserve"> MS patients were anonymously linked by members of the clinical team.</w:t>
+      </w:r>
+      <w:commentRangeEnd w:id="28"/>
+      <w:r>
+        <w:rPr>
+          <w:rStyle w:val="CommentReference"/>
+        </w:rPr>
+        <w:commentReference w:id="28"/>
+      </w:r>
+    </w:p>
+    <w:p>
+      <w:pPr>
+        <w:suppressAutoHyphens w:val="0"/>
+        <w:spacing w:after="0" w:line="480" w:lineRule="auto"/>
+        <w:rPr>
+          <w:rFonts w:eastAsiaTheme="minorEastAsia" w:cstheme="minorBidi"/>
+        </w:rPr>
+      </w:pPr>
+      <w:ins w:id="33" w:author="Arron Lacey" w:date="2019-03-01T14:46:00Z">
+        <w:r>
+          <w:rPr>
+            <w:rFonts w:eastAsiaTheme="minorEastAsia" w:cstheme="minorBidi"/>
+          </w:rPr>
+          <w:t>The IGRP consists of</w:t>
+        </w:r>
+      </w:ins>
+      <w:ins w:id="34" w:author="Arron Lacey" w:date="2019-03-01T14:48:00Z">
+        <w:r>
+          <w:rPr>
+            <w:rFonts w:eastAsiaTheme="minorEastAsia" w:cstheme="minorBidi"/>
+          </w:rPr>
+          <w:t xml:space="preserve"> members of</w:t>
+        </w:r>
+      </w:ins>
+      <w:ins w:id="35" w:author="Arron Lacey" w:date="2019-03-01T14:49:00Z">
+        <w:r>
+          <w:rPr>
+            <w:rFonts w:eastAsiaTheme="minorEastAsia" w:cstheme="minorBidi"/>
+          </w:rPr>
+          <w:t xml:space="preserve"> professional and regulatory bodies, as well as lay members that provides feedback and approves </w:t>
+        </w:r>
+      </w:ins>
+      <w:ins w:id="36" w:author="Arron Lacey" w:date="2019-03-01T14:50:00Z">
+        <w:r>
+          <w:rPr>
+            <w:rFonts w:eastAsiaTheme="minorEastAsia" w:cstheme="minorBidi"/>
+          </w:rPr>
+          <w:t>study proposals to the SAIL Databank. A</w:t>
+        </w:r>
+      </w:ins>
+      <w:ins w:id="37" w:author="Arron Lacey" w:date="2019-03-01T14:51:00Z">
+        <w:r>
+          <w:rPr>
+            <w:rFonts w:eastAsiaTheme="minorEastAsia" w:cstheme="minorBidi"/>
+          </w:rPr>
+          <w:t>ll studies making use of the SAIL databank are subject to IGRP review and approved studies are therefore deemed to be in the national interest</w:t>
+        </w:r>
+      </w:ins>
+      <w:ins w:id="38" w:author="Arron Lacey" w:date="2019-03-01T14:48:00Z">
+        <w:r>
+          <w:rPr>
+            <w:rFonts w:eastAsiaTheme="minorEastAsia" w:cstheme="minorBidi"/>
+          </w:rPr>
+          <w:t xml:space="preserve"> </w:t>
+        </w:r>
+      </w:ins>
+      <w:ins w:id="39" w:author="Arron Lacey" w:date="2019-03-01T14:51:00Z">
+        <w:r>
+          <w:rPr>
+            <w:rFonts w:eastAsiaTheme="minorEastAsia" w:cstheme="minorBidi"/>
+          </w:rPr>
+          <w:t xml:space="preserve">and </w:t>
+        </w:r>
+      </w:ins>
+      <w:ins w:id="40" w:author="Arron Lacey" w:date="2019-03-01T14:46:00Z">
+        <w:r>
+          <w:rPr>
+            <w:rFonts w:eastAsiaTheme="minorEastAsia" w:cstheme="minorBidi"/>
+          </w:rPr>
+          <w:t xml:space="preserve">are </w:t>
+        </w:r>
+      </w:ins>
+      <w:ins w:id="41" w:author="Arron Lacey" w:date="2019-03-01T14:52:00Z">
+        <w:r>
+          <w:rPr>
+            <w:rFonts w:eastAsiaTheme="minorEastAsia" w:cstheme="minorBidi"/>
+          </w:rPr>
+          <w:t>conducted</w:t>
+        </w:r>
+      </w:ins>
+      <w:ins w:id="42" w:author="Arron Lacey" w:date="2019-03-01T14:46:00Z">
+        <w:r>
+          <w:rPr>
+            <w:rFonts w:eastAsiaTheme="minorEastAsia" w:cstheme="minorBidi"/>
+          </w:rPr>
+          <w:t xml:space="preserve"> </w:t>
+        </w:r>
+      </w:ins>
+      <w:ins w:id="43" w:author="Arron Lacey" w:date="2019-03-01T14:52:00Z">
+        <w:r>
+          <w:rPr>
+            <w:rFonts w:eastAsiaTheme="minorEastAsia" w:cstheme="minorBidi"/>
+          </w:rPr>
+          <w:t xml:space="preserve">in a way to minimize the risk of </w:t>
+        </w:r>
+      </w:ins>
+      <w:ins w:id="44" w:author="Arron Lacey" w:date="2019-03-01T14:53:00Z">
+        <w:r>
+          <w:rPr>
+            <w:rFonts w:eastAsiaTheme="minorEastAsia" w:cstheme="minorBidi"/>
+          </w:rPr>
+          <w:t>misuse</w:t>
+        </w:r>
+      </w:ins>
+      <w:ins w:id="45" w:author="Arron Lacey" w:date="2019-03-01T14:52:00Z">
+        <w:r>
+          <w:rPr>
+            <w:rFonts w:eastAsiaTheme="minorEastAsia" w:cstheme="minorBidi"/>
+          </w:rPr>
+          <w:t xml:space="preserve"> </w:t>
+        </w:r>
+      </w:ins>
+      <w:ins w:id="46" w:author="Arron Lacey" w:date="2019-03-01T14:53:00Z">
+        <w:r>
+          <w:rPr>
+            <w:rFonts w:eastAsiaTheme="minorEastAsia" w:cstheme="minorBidi"/>
+          </w:rPr>
+          <w:t>and identification of patient data.</w:t>
+        </w:r>
+      </w:ins>
     </w:p>
     <w:p>
       <w:pPr>
@@ -2630,7 +3394,25 @@
                 <w:i/>
                 <w:lang w:val="en-US"/>
               </w:rPr>
-              <w:t>Maternal age (mean, sd)</w:t>
+              <w:t xml:space="preserve">Maternal age (mean, </w:t>
+            </w:r>
+            <w:proofErr w:type="spellStart"/>
+            <w:r>
+              <w:rPr>
+                <w:rFonts w:eastAsiaTheme="minorEastAsia" w:cstheme="minorBidi"/>
+                <w:i/>
+                <w:lang w:val="en-US"/>
+              </w:rPr>
+              <w:t>sd</w:t>
+            </w:r>
+            <w:proofErr w:type="spellEnd"/>
+            <w:r>
+              <w:rPr>
+                <w:rFonts w:eastAsiaTheme="minorEastAsia" w:cstheme="minorBidi"/>
+                <w:i/>
+                <w:lang w:val="en-US"/>
+              </w:rPr>
+              <w:t>)</w:t>
             </w:r>
           </w:p>
         </w:tc>
@@ -2891,7 +3673,6 @@
           <w:lang w:val="en-US"/>
         </w:rPr>
       </w:pPr>
-      <w:bookmarkStart w:id="8" w:name="_GoBack"/>
       <w:r>
         <w:rPr>
           <w:rFonts w:asciiTheme="minorHAnsi" w:hAnsiTheme="minorHAnsi" w:cs="Times New Roman"/>
@@ -2899,7 +3680,7 @@
           <w:noProof/>
           <w:sz w:val="24"/>
           <w:szCs w:val="24"/>
-          <w:lang w:val="en-US"/>
+          <w:lang w:val="en-IE" w:eastAsia="en-IE"/>
         </w:rPr>
         <w:drawing>
           <wp:inline distT="0" distB="0" distL="0" distR="0" wp14:anchorId="19378A1C" wp14:editId="786F5B17">
@@ -2917,7 +3698,7 @@
                     <pic:cNvPicPr/>
                   </pic:nvPicPr>
                   <pic:blipFill>
-                    <a:blip r:embed="rId10">
+                    <a:blip r:embed="rId9">
                       <a:extLst>
                         <a:ext uri="{28A0092B-C50C-407E-A947-70E740481C1C}">
                           <a14:useLocalDpi xmlns:a14="http://schemas.microsoft.com/office/drawing/2010/main" val="0"/>
@@ -2943,7 +3724,6 @@
           </wp:inline>
         </w:drawing>
       </w:r>
-      <w:bookmarkEnd w:id="8"/>
     </w:p>
     <w:tbl>
       <w:tblPr>
@@ -3240,15 +4020,7 @@
                 <w:i/>
                 <w:lang w:val="en-US"/>
               </w:rPr>
-              <w:t>K</w:t>
-            </w:r>
-            <w:r>
-              <w:rPr>
-                <w:rFonts w:eastAsiaTheme="minorEastAsia" w:cstheme="minorBidi"/>
-                <w:i/>
-                <w:lang w:val="en-US"/>
-              </w:rPr>
-              <w:t>ey Stage 1</w:t>
+              <w:t>Key Stage 2</w:t>
             </w:r>
           </w:p>
         </w:tc>
@@ -3265,6 +4037,14 @@
                 <w:lang w:val="en-US"/>
               </w:rPr>
             </w:pPr>
+            <w:r>
+              <w:rPr>
+                <w:rFonts w:eastAsiaTheme="minorEastAsia" w:cstheme="minorBidi"/>
+                <w:i/>
+                <w:lang w:val="en-US"/>
+              </w:rPr>
+              <w:t>238</w:t>
+            </w:r>
           </w:p>
         </w:tc>
         <w:tc>
@@ -3280,6 +4060,14 @@
                 <w:lang w:val="en-US"/>
               </w:rPr>
             </w:pPr>
+            <w:r>
+              <w:rPr>
+                <w:rFonts w:eastAsiaTheme="minorEastAsia" w:cstheme="minorBidi"/>
+                <w:i/>
+                <w:lang w:val="en-US"/>
+              </w:rPr>
+              <w:t>85</w:t>
+            </w:r>
           </w:p>
         </w:tc>
         <w:tc>
@@ -3295,6 +4083,14 @@
                 <w:lang w:val="en-US"/>
               </w:rPr>
             </w:pPr>
+            <w:r>
+              <w:rPr>
+                <w:rFonts w:eastAsiaTheme="minorEastAsia" w:cstheme="minorBidi"/>
+                <w:i/>
+                <w:lang w:val="en-US"/>
+              </w:rPr>
+              <w:t>707</w:t>
+            </w:r>
           </w:p>
         </w:tc>
         <w:tc>
@@ -3310,6 +4106,14 @@
                 <w:lang w:val="en-US"/>
               </w:rPr>
             </w:pPr>
+            <w:r>
+              <w:rPr>
+                <w:rFonts w:eastAsiaTheme="minorEastAsia" w:cstheme="minorBidi"/>
+                <w:i/>
+                <w:lang w:val="en-US"/>
+              </w:rPr>
+              <w:t>84</w:t>
+            </w:r>
           </w:p>
         </w:tc>
         <w:tc>
@@ -3363,7 +4167,7 @@
                 <w:i/>
                 <w:lang w:val="en-US"/>
               </w:rPr>
-              <w:t>Key Stage 2</w:t>
+              <w:t>Key Stage 3</w:t>
             </w:r>
           </w:p>
         </w:tc>
@@ -3380,6 +4184,14 @@
                 <w:lang w:val="en-US"/>
               </w:rPr>
             </w:pPr>
+            <w:r>
+              <w:rPr>
+                <w:rFonts w:eastAsiaTheme="minorEastAsia" w:cstheme="minorBidi"/>
+                <w:i/>
+                <w:lang w:val="en-US"/>
+              </w:rPr>
+              <w:t>256</w:t>
+            </w:r>
           </w:p>
         </w:tc>
         <w:tc>
@@ -3395,6 +4207,14 @@
                 <w:lang w:val="en-US"/>
               </w:rPr>
             </w:pPr>
+            <w:r>
+              <w:rPr>
+                <w:rFonts w:eastAsiaTheme="minorEastAsia" w:cstheme="minorBidi"/>
+                <w:i/>
+                <w:lang w:val="en-US"/>
+              </w:rPr>
+              <w:t>75</w:t>
+            </w:r>
           </w:p>
         </w:tc>
         <w:tc>
@@ -3410,6 +4230,14 @@
                 <w:lang w:val="en-US"/>
               </w:rPr>
             </w:pPr>
+            <w:r>
+              <w:rPr>
+                <w:rFonts w:eastAsiaTheme="minorEastAsia" w:cstheme="minorBidi"/>
+                <w:i/>
+                <w:lang w:val="en-US"/>
+              </w:rPr>
+              <w:t>745</w:t>
+            </w:r>
           </w:p>
         </w:tc>
         <w:tc>
@@ -3425,6 +4253,14 @@
                 <w:lang w:val="en-US"/>
               </w:rPr>
             </w:pPr>
+            <w:r>
+              <w:rPr>
+                <w:rFonts w:eastAsiaTheme="minorEastAsia" w:cstheme="minorBidi"/>
+                <w:i/>
+                <w:lang w:val="en-US"/>
+              </w:rPr>
+              <w:t>71</w:t>
+            </w:r>
           </w:p>
         </w:tc>
         <w:tc>
@@ -3478,121 +4314,6 @@
                 <w:i/>
                 <w:lang w:val="en-US"/>
               </w:rPr>
-              <w:t>Key Stage 3</w:t>
-            </w:r>
-          </w:p>
-        </w:tc>
-        <w:tc>
-          <w:tcPr>
-            <w:tcW w:w="1312" w:type="dxa"/>
-          </w:tcPr>
-          <w:p>
-            <w:pPr>
-              <w:spacing w:line="480" w:lineRule="auto"/>
-              <w:rPr>
-                <w:rFonts w:eastAsiaTheme="minorEastAsia" w:cstheme="minorBidi"/>
-                <w:i/>
-                <w:lang w:val="en-US"/>
-              </w:rPr>
-            </w:pPr>
-          </w:p>
-        </w:tc>
-        <w:tc>
-          <w:tcPr>
-            <w:tcW w:w="1346" w:type="dxa"/>
-          </w:tcPr>
-          <w:p>
-            <w:pPr>
-              <w:spacing w:line="480" w:lineRule="auto"/>
-              <w:rPr>
-                <w:rFonts w:eastAsiaTheme="minorEastAsia" w:cstheme="minorBidi"/>
-                <w:i/>
-                <w:lang w:val="en-US"/>
-              </w:rPr>
-            </w:pPr>
-          </w:p>
-        </w:tc>
-        <w:tc>
-          <w:tcPr>
-            <w:tcW w:w="1338" w:type="dxa"/>
-          </w:tcPr>
-          <w:p>
-            <w:pPr>
-              <w:spacing w:line="480" w:lineRule="auto"/>
-              <w:rPr>
-                <w:rFonts w:eastAsiaTheme="minorEastAsia" w:cstheme="minorBidi"/>
-                <w:i/>
-                <w:lang w:val="en-US"/>
-              </w:rPr>
-            </w:pPr>
-          </w:p>
-        </w:tc>
-        <w:tc>
-          <w:tcPr>
-            <w:tcW w:w="1279" w:type="dxa"/>
-          </w:tcPr>
-          <w:p>
-            <w:pPr>
-              <w:spacing w:line="480" w:lineRule="auto"/>
-              <w:rPr>
-                <w:rFonts w:eastAsiaTheme="minorEastAsia" w:cstheme="minorBidi"/>
-                <w:i/>
-                <w:lang w:val="en-US"/>
-              </w:rPr>
-            </w:pPr>
-          </w:p>
-        </w:tc>
-        <w:tc>
-          <w:tcPr>
-            <w:tcW w:w="1319" w:type="dxa"/>
-          </w:tcPr>
-          <w:p>
-            <w:pPr>
-              <w:spacing w:line="480" w:lineRule="auto"/>
-              <w:rPr>
-                <w:rFonts w:eastAsiaTheme="minorEastAsia" w:cstheme="minorBidi"/>
-                <w:i/>
-                <w:lang w:val="en-US"/>
-              </w:rPr>
-            </w:pPr>
-          </w:p>
-        </w:tc>
-        <w:tc>
-          <w:tcPr>
-            <w:tcW w:w="1170" w:type="dxa"/>
-          </w:tcPr>
-          <w:p>
-            <w:pPr>
-              <w:spacing w:line="480" w:lineRule="auto"/>
-              <w:rPr>
-                <w:rFonts w:eastAsiaTheme="minorEastAsia" w:cstheme="minorBidi"/>
-                <w:i/>
-                <w:lang w:val="en-US"/>
-              </w:rPr>
-            </w:pPr>
-          </w:p>
-        </w:tc>
-      </w:tr>
-      <w:tr>
-        <w:tc>
-          <w:tcPr>
-            <w:tcW w:w="1252" w:type="dxa"/>
-          </w:tcPr>
-          <w:p>
-            <w:pPr>
-              <w:spacing w:line="480" w:lineRule="auto"/>
-              <w:rPr>
-                <w:rFonts w:eastAsiaTheme="minorEastAsia" w:cstheme="minorBidi"/>
-                <w:i/>
-                <w:lang w:val="en-US"/>
-              </w:rPr>
-            </w:pPr>
-            <w:r>
-              <w:rPr>
-                <w:rFonts w:eastAsiaTheme="minorEastAsia" w:cstheme="minorBidi"/>
-                <w:i/>
-                <w:lang w:val="en-US"/>
-              </w:rPr>
               <w:t>Key Stage 4</w:t>
             </w:r>
           </w:p>
@@ -3610,6 +4331,14 @@
                 <w:lang w:val="en-US"/>
               </w:rPr>
             </w:pPr>
+            <w:r>
+              <w:rPr>
+                <w:rFonts w:eastAsiaTheme="minorEastAsia" w:cstheme="minorBidi"/>
+                <w:i/>
+                <w:lang w:val="en-US"/>
+              </w:rPr>
+              <w:t>261</w:t>
+            </w:r>
           </w:p>
         </w:tc>
         <w:tc>
@@ -3625,6 +4354,14 @@
                 <w:lang w:val="en-US"/>
               </w:rPr>
             </w:pPr>
+            <w:r>
+              <w:rPr>
+                <w:rFonts w:eastAsiaTheme="minorEastAsia" w:cstheme="minorBidi"/>
+                <w:i/>
+                <w:lang w:val="en-US"/>
+              </w:rPr>
+              <w:t>52</w:t>
+            </w:r>
           </w:p>
         </w:tc>
         <w:tc>
@@ -3640,6 +4377,14 @@
                 <w:lang w:val="en-US"/>
               </w:rPr>
             </w:pPr>
+            <w:r>
+              <w:rPr>
+                <w:rFonts w:eastAsiaTheme="minorEastAsia" w:cstheme="minorBidi"/>
+                <w:i/>
+                <w:lang w:val="en-US"/>
+              </w:rPr>
+              <w:t>765</w:t>
+            </w:r>
           </w:p>
         </w:tc>
         <w:tc>
@@ -3655,6 +4400,14 @@
                 <w:lang w:val="en-US"/>
               </w:rPr>
             </w:pPr>
+            <w:r>
+              <w:rPr>
+                <w:rFonts w:eastAsiaTheme="minorEastAsia" w:cstheme="minorBidi"/>
+                <w:i/>
+                <w:lang w:val="en-US"/>
+              </w:rPr>
+              <w:t>50</w:t>
+            </w:r>
           </w:p>
         </w:tc>
         <w:tc>
@@ -3726,8 +4479,8 @@
           <w:lang w:val="en-US"/>
         </w:rPr>
         <w:sectPr>
-          <w:headerReference w:type="even" r:id="rId11"/>
-          <w:headerReference w:type="default" r:id="rId12"/>
+          <w:headerReference w:type="even" r:id="rId10"/>
+          <w:headerReference w:type="default" r:id="rId11"/>
           <w:pgSz w:w="11906" w:h="16838"/>
           <w:pgMar w:top="1440" w:right="1440" w:bottom="1440" w:left="1440" w:header="0" w:footer="0" w:gutter="0"/>
           <w:cols w:space="720"/>
@@ -3951,8 +4704,8 @@
       <w:pPr>
         <w:spacing w:line="480" w:lineRule="auto"/>
       </w:pPr>
-      <w:bookmarkStart w:id="9" w:name="move3221785731"/>
-      <w:bookmarkEnd w:id="9"/>
+      <w:bookmarkStart w:id="47" w:name="move3221785731"/>
+      <w:bookmarkEnd w:id="47"/>
       <w:r>
         <w:rPr>
           <w:rFonts w:eastAsiaTheme="minorEastAsia" w:cstheme="minorBidi"/>
@@ -3973,7 +4726,23 @@
           <w:lang w:val="en-US"/>
         </w:rPr>
         <w:br/>
-        <w:t>Well definied cohorts of MS patients diagnosed by MS specialists</w:t>
+        <w:t xml:space="preserve">Well </w:t>
+      </w:r>
+      <w:proofErr w:type="spellStart"/>
+      <w:r>
+        <w:rPr>
+          <w:rFonts w:eastAsiaTheme="minorEastAsia" w:cstheme="minorBidi"/>
+          <w:lang w:val="en-US"/>
+        </w:rPr>
+        <w:t>definied</w:t>
+      </w:r>
+      <w:proofErr w:type="spellEnd"/>
+      <w:r>
+        <w:rPr>
+          <w:rFonts w:eastAsiaTheme="minorEastAsia" w:cstheme="minorBidi"/>
+          <w:lang w:val="en-US"/>
+        </w:rPr>
+        <w:t xml:space="preserve"> cohorts of MS patients diagnosed by MS specialists</w:t>
       </w:r>
       <w:r>
         <w:rPr>
@@ -3994,7 +4763,23 @@
           <w:rFonts w:eastAsiaTheme="minorEastAsia" w:cstheme="minorBidi"/>
           <w:lang w:val="en-US"/>
         </w:rPr>
-        <w:t xml:space="preserve"> and objective results not self reporting. </w:t>
+        <w:t xml:space="preserve"> and objective results not </w:t>
+      </w:r>
+      <w:proofErr w:type="spellStart"/>
+      <w:r>
+        <w:rPr>
+          <w:rFonts w:eastAsiaTheme="minorEastAsia" w:cstheme="minorBidi"/>
+          <w:lang w:val="en-US"/>
+        </w:rPr>
+        <w:t>self reporting</w:t>
+      </w:r>
+      <w:proofErr w:type="spellEnd"/>
+      <w:r>
+        <w:rPr>
+          <w:rFonts w:eastAsiaTheme="minorEastAsia" w:cstheme="minorBidi"/>
+          <w:lang w:val="en-US"/>
+        </w:rPr>
+        <w:t xml:space="preserve">. </w:t>
       </w:r>
     </w:p>
     <w:p>
@@ -4054,12 +4839,21 @@
         </w:rPr>
         <w:br/>
       </w:r>
-      <w:r>
-        <w:rPr>
-          <w:rFonts w:eastAsiaTheme="minorEastAsia" w:cstheme="minorBidi"/>
-          <w:lang w:val="en-US"/>
-        </w:rPr>
-        <w:t>Cant link fathers with children at present in SAIL (although smaller number of men with MS)</w:t>
+      <w:proofErr w:type="gramStart"/>
+      <w:r>
+        <w:rPr>
+          <w:rFonts w:eastAsiaTheme="minorEastAsia" w:cstheme="minorBidi"/>
+          <w:lang w:val="en-US"/>
+        </w:rPr>
+        <w:t>Cant</w:t>
+      </w:r>
+      <w:proofErr w:type="gramEnd"/>
+      <w:r>
+        <w:rPr>
+          <w:rFonts w:eastAsiaTheme="minorEastAsia" w:cstheme="minorBidi"/>
+          <w:lang w:val="en-US"/>
+        </w:rPr>
+        <w:t xml:space="preserve"> link fathers with children at present in SAIL (although smaller number of men with MS)</w:t>
       </w:r>
       <w:r>
         <w:rPr>
@@ -4281,30 +5075,58 @@
           <w:bCs/>
           <w:lang w:val="en-US"/>
         </w:rPr>
-        <w:t>This study makes use of anonymised data held in the Secure</w:t>
-      </w:r>
+        <w:t xml:space="preserve">This study makes use of </w:t>
+      </w:r>
+      <w:proofErr w:type="spellStart"/>
       <w:r>
         <w:rPr>
           <w:rFonts w:eastAsiaTheme="minorEastAsia" w:cstheme="minorBidi"/>
           <w:bCs/>
           <w:lang w:val="en-US"/>
         </w:rPr>
+        <w:t>anonymised</w:t>
+      </w:r>
+      <w:proofErr w:type="spellEnd"/>
+      <w:r>
+        <w:rPr>
+          <w:rFonts w:eastAsiaTheme="minorEastAsia" w:cstheme="minorBidi"/>
+          <w:bCs/>
+          <w:lang w:val="en-US"/>
+        </w:rPr>
+        <w:t xml:space="preserve"> data held in the Secure</w:t>
+      </w:r>
+      <w:r>
+        <w:rPr>
+          <w:rFonts w:eastAsiaTheme="minorEastAsia" w:cstheme="minorBidi"/>
+          <w:bCs/>
+          <w:lang w:val="en-US"/>
+        </w:rPr>
         <w:t xml:space="preserve"> </w:t>
       </w:r>
+      <w:proofErr w:type="spellStart"/>
       <w:r>
         <w:rPr>
           <w:rFonts w:eastAsiaTheme="minorEastAsia" w:cstheme="minorBidi"/>
           <w:bCs/>
           <w:lang w:val="en-US"/>
         </w:rPr>
-        <w:t xml:space="preserve">Anonymised Information Linkage (SAIL) </w:t>
-      </w:r>
+        <w:t>Anonymised</w:t>
+      </w:r>
+      <w:proofErr w:type="spellEnd"/>
       <w:r>
         <w:rPr>
           <w:rFonts w:eastAsiaTheme="minorEastAsia" w:cstheme="minorBidi"/>
           <w:bCs/>
           <w:lang w:val="en-US"/>
         </w:rPr>
+        <w:t xml:space="preserve"> Information Linkage (SAIL) </w:t>
+      </w:r>
+      <w:r>
+        <w:rPr>
+          <w:rFonts w:eastAsiaTheme="minorEastAsia" w:cstheme="minorBidi"/>
+          <w:bCs/>
+          <w:lang w:val="en-US"/>
+        </w:rPr>
         <w:t>databank</w:t>
       </w:r>
       <w:r>
@@ -4329,7 +5151,25 @@
           <w:bCs/>
           <w:lang w:val="en-US"/>
         </w:rPr>
-        <w:t>the data providers who make anonymised data available for research.</w:t>
+        <w:t xml:space="preserve">the data providers who make </w:t>
+      </w:r>
+      <w:proofErr w:type="spellStart"/>
+      <w:r>
+        <w:rPr>
+          <w:rFonts w:eastAsiaTheme="minorEastAsia" w:cstheme="minorBidi"/>
+          <w:bCs/>
+          <w:lang w:val="en-US"/>
+        </w:rPr>
+        <w:t>anonymised</w:t>
+      </w:r>
+      <w:proofErr w:type="spellEnd"/>
+      <w:r>
+        <w:rPr>
+          <w:rFonts w:eastAsiaTheme="minorEastAsia" w:cstheme="minorBidi"/>
+          <w:bCs/>
+          <w:lang w:val="en-US"/>
+        </w:rPr>
+        <w:t xml:space="preserve"> data available for research.</w:t>
       </w:r>
     </w:p>
     <w:p>
@@ -4393,7 +5233,25 @@
           <w:bCs/>
           <w:lang w:val="en-US" w:eastAsia="zh-CN"/>
         </w:rPr>
-        <w:t>Health and Social Care Research Wales via the Brain Repair and Intracranial Neurotherapeutics (BRAIN) Unit, of which we are grateful for their continued support.</w:t>
+        <w:t xml:space="preserve">Health and Social Care Research Wales via the Brain Repair and Intracranial </w:t>
+      </w:r>
+      <w:proofErr w:type="spellStart"/>
+      <w:r>
+        <w:rPr>
+          <w:rFonts w:eastAsia="Times New Roman" w:cs="Times New Roman"/>
+          <w:bCs/>
+          <w:lang w:val="en-US" w:eastAsia="zh-CN"/>
+        </w:rPr>
+        <w:t>Neurotherapeutics</w:t>
+      </w:r>
+      <w:proofErr w:type="spellEnd"/>
+      <w:r>
+        <w:rPr>
+          <w:rFonts w:eastAsia="Times New Roman" w:cs="Times New Roman"/>
+          <w:bCs/>
+          <w:lang w:val="en-US" w:eastAsia="zh-CN"/>
+        </w:rPr>
+        <w:t xml:space="preserve"> (BRAIN) Unit, of which we are grateful for their continued support.</w:t>
       </w:r>
     </w:p>
     <w:p>
@@ -4532,7 +5390,7 @@
           <w:lang w:val="en-US"/>
         </w:rPr>
       </w:pPr>
-      <w:commentRangeStart w:id="10"/>
+      <w:commentRangeStart w:id="48"/>
       <w:r>
         <w:rPr>
           <w:rFonts w:eastAsiaTheme="minorEastAsia" w:cstheme="minorBidi"/>
@@ -4545,12 +5403,12 @@
         <w:lastRenderedPageBreak/>
         <w:t>References</w:t>
       </w:r>
-      <w:commentRangeEnd w:id="10"/>
+      <w:commentRangeEnd w:id="48"/>
       <w:r>
         <w:rPr>
           <w:rStyle w:val="CommentReference"/>
         </w:rPr>
-        <w:commentReference w:id="10"/>
+        <w:commentReference w:id="48"/>
       </w:r>
     </w:p>
     <w:p>
@@ -4625,7 +5483,25 @@
           <w:color w:val="222222"/>
           <w:shd w:val="clear" w:color="auto" w:fill="FFFFFF"/>
         </w:rPr>
-        <w:t xml:space="preserve">Ford DV, Jones KH, Verplancke JP et al. </w:t>
+        <w:t xml:space="preserve">Ford DV, Jones KH, </w:t>
+      </w:r>
+      <w:proofErr w:type="spellStart"/>
+      <w:r>
+        <w:rPr>
+          <w:rFonts w:eastAsiaTheme="minorEastAsia" w:cstheme="minorBidi"/>
+          <w:color w:val="222222"/>
+          <w:shd w:val="clear" w:color="auto" w:fill="FFFFFF"/>
+        </w:rPr>
+        <w:t>Verplancke</w:t>
+      </w:r>
+      <w:proofErr w:type="spellEnd"/>
+      <w:r>
+        <w:rPr>
+          <w:rFonts w:eastAsiaTheme="minorEastAsia" w:cstheme="minorBidi"/>
+          <w:color w:val="222222"/>
+          <w:shd w:val="clear" w:color="auto" w:fill="FFFFFF"/>
+        </w:rPr>
+        <w:t xml:space="preserve"> JP et al. </w:t>
       </w:r>
       <w:r>
         <w:rPr>
@@ -4655,17 +5531,52 @@
           <w:shd w:val="clear" w:color="auto" w:fill="FFFFFF"/>
           <w:lang w:val="en-US"/>
         </w:rPr>
-        <w:t>BMC Health Serv Res</w:t>
-      </w:r>
-      <w:r>
-        <w:rPr>
-          <w:rFonts w:eastAsiaTheme="minorEastAsia" w:cstheme="minorBidi"/>
+        <w:t xml:space="preserve">BMC Health </w:t>
+      </w:r>
+      <w:proofErr w:type="spellStart"/>
+      <w:r>
+        <w:rPr>
+          <w:rFonts w:eastAsiaTheme="minorEastAsia" w:cstheme="minorBidi"/>
+          <w:i/>
           <w:iCs/>
           <w:color w:val="222222"/>
           <w:shd w:val="clear" w:color="auto" w:fill="FFFFFF"/>
           <w:lang w:val="en-US"/>
         </w:rPr>
-        <w:t xml:space="preserve"> 2009;</w:t>
+        <w:t>Serv</w:t>
+      </w:r>
+      <w:proofErr w:type="spellEnd"/>
+      <w:r>
+        <w:rPr>
+          <w:rFonts w:eastAsiaTheme="minorEastAsia" w:cstheme="minorBidi"/>
+          <w:i/>
+          <w:iCs/>
+          <w:color w:val="222222"/>
+          <w:shd w:val="clear" w:color="auto" w:fill="FFFFFF"/>
+          <w:lang w:val="en-US"/>
+        </w:rPr>
+        <w:t xml:space="preserve"> Res</w:t>
+      </w:r>
+      <w:r>
+        <w:rPr>
+          <w:rFonts w:eastAsiaTheme="minorEastAsia" w:cstheme="minorBidi"/>
+          <w:iCs/>
+          <w:color w:val="222222"/>
+          <w:shd w:val="clear" w:color="auto" w:fill="FFFFFF"/>
+          <w:lang w:val="en-US"/>
+        </w:rPr>
+        <w:t xml:space="preserve"> 2009</w:t>
+      </w:r>
+      <w:proofErr w:type="gramStart"/>
+      <w:r>
+        <w:rPr>
+          <w:rFonts w:eastAsiaTheme="minorEastAsia" w:cstheme="minorBidi"/>
+          <w:iCs/>
+          <w:color w:val="222222"/>
+          <w:shd w:val="clear" w:color="auto" w:fill="FFFFFF"/>
+          <w:lang w:val="en-US"/>
+        </w:rPr>
+        <w:t>;</w:t>
       </w:r>
       <w:r>
         <w:rPr>
@@ -4684,8 +5595,9 @@
           <w:shd w:val="clear" w:color="auto" w:fill="FFFFFF"/>
           <w:lang w:val="en-US"/>
         </w:rPr>
-        <w:t>:157.</w:t>
-      </w:r>
+        <w:t>:157</w:t>
+      </w:r>
+      <w:proofErr w:type="gramEnd"/>
       <w:r>
         <w:rPr>
           <w:rFonts w:eastAsiaTheme="minorEastAsia" w:cstheme="minorBidi"/>
@@ -4693,9 +5605,18 @@
           <w:shd w:val="clear" w:color="auto" w:fill="FFFFFF"/>
           <w:lang w:val="en-US"/>
         </w:rPr>
+        <w:t>.</w:t>
+      </w:r>
+      <w:r>
+        <w:rPr>
+          <w:rFonts w:eastAsiaTheme="minorEastAsia" w:cstheme="minorBidi"/>
+          <w:color w:val="222222"/>
+          <w:shd w:val="clear" w:color="auto" w:fill="FFFFFF"/>
+          <w:lang w:val="en-US"/>
+        </w:rPr>
         <w:t xml:space="preserve"> </w:t>
       </w:r>
-      <w:hyperlink r:id="rId13" w:history="1">
+      <w:hyperlink r:id="rId12" w:history="1">
         <w:r>
           <w:rPr>
             <w:rStyle w:val="Hyperlink"/>
@@ -4703,7 +5624,16 @@
             <w:shd w:val="clear" w:color="auto" w:fill="FFFFFF"/>
             <w:lang w:val="en-US"/>
           </w:rPr>
-          <w:t>DOI: 10.1186/1472-6963-9-157</w:t>
+          <w:t>DOI: 10.1186/1472-69</w:t>
+        </w:r>
+        <w:r>
+          <w:rPr>
+            <w:rStyle w:val="Hyperlink"/>
+            <w:rFonts w:eastAsiaTheme="minorEastAsia" w:cstheme="minorBidi"/>
+            <w:shd w:val="clear" w:color="auto" w:fill="FFFFFF"/>
+            <w:lang w:val="en-US"/>
+          </w:rPr>
+          <w:t>63-9-157</w:t>
         </w:r>
       </w:hyperlink>
     </w:p>
@@ -4761,17 +5691,65 @@
           <w:shd w:val="clear" w:color="auto" w:fill="FFFFFF"/>
           <w:lang w:val="en-US"/>
         </w:rPr>
-        <w:t>BMC Med Inform Decis Mak</w:t>
-      </w:r>
-      <w:r>
-        <w:rPr>
-          <w:rStyle w:val="apple-converted-space"/>
-          <w:rFonts w:eastAsiaTheme="minorEastAsia" w:cstheme="minorBidi"/>
+        <w:t xml:space="preserve">BMC Med Inform </w:t>
+      </w:r>
+      <w:proofErr w:type="spellStart"/>
+      <w:r>
+        <w:rPr>
+          <w:rFonts w:eastAsiaTheme="minorEastAsia" w:cstheme="minorBidi"/>
+          <w:i/>
+          <w:iCs/>
           <w:color w:val="222222"/>
           <w:shd w:val="clear" w:color="auto" w:fill="FFFFFF"/>
           <w:lang w:val="en-US"/>
         </w:rPr>
-        <w:t> 2009;</w:t>
+        <w:t>Decis</w:t>
+      </w:r>
+      <w:proofErr w:type="spellEnd"/>
+      <w:r>
+        <w:rPr>
+          <w:rFonts w:eastAsiaTheme="minorEastAsia" w:cstheme="minorBidi"/>
+          <w:i/>
+          <w:iCs/>
+          <w:color w:val="222222"/>
+          <w:shd w:val="clear" w:color="auto" w:fill="FFFFFF"/>
+          <w:lang w:val="en-US"/>
+        </w:rPr>
+        <w:t xml:space="preserve"> </w:t>
+      </w:r>
+      <w:proofErr w:type="spellStart"/>
+      <w:r>
+        <w:rPr>
+          <w:rFonts w:eastAsiaTheme="minorEastAsia" w:cstheme="minorBidi"/>
+          <w:i/>
+          <w:iCs/>
+          <w:color w:val="222222"/>
+          <w:shd w:val="clear" w:color="auto" w:fill="FFFFFF"/>
+          <w:lang w:val="en-US"/>
+        </w:rPr>
+        <w:t>Mak</w:t>
+      </w:r>
+      <w:proofErr w:type="spellEnd"/>
+      <w:r>
+        <w:rPr>
+          <w:rStyle w:val="apple-converted-space"/>
+          <w:rFonts w:eastAsiaTheme="minorEastAsia" w:cstheme="minorBidi"/>
+          <w:color w:val="222222"/>
+          <w:shd w:val="clear" w:color="auto" w:fill="FFFFFF"/>
+          <w:lang w:val="en-US"/>
+        </w:rPr>
+        <w:t> 2009</w:t>
+      </w:r>
+      <w:proofErr w:type="gramStart"/>
+      <w:r>
+        <w:rPr>
+          <w:rStyle w:val="apple-converted-space"/>
+          <w:rFonts w:eastAsiaTheme="minorEastAsia" w:cstheme="minorBidi"/>
+          <w:color w:val="222222"/>
+          <w:shd w:val="clear" w:color="auto" w:fill="FFFFFF"/>
+          <w:lang w:val="en-US"/>
+        </w:rPr>
+        <w:t>;</w:t>
       </w:r>
       <w:r>
         <w:rPr>
@@ -4790,8 +5768,9 @@
           <w:shd w:val="clear" w:color="auto" w:fill="FFFFFF"/>
           <w:lang w:val="en-US"/>
         </w:rPr>
-        <w:t>:3.</w:t>
-      </w:r>
+        <w:t>:3</w:t>
+      </w:r>
+      <w:proofErr w:type="gramEnd"/>
       <w:r>
         <w:rPr>
           <w:rFonts w:eastAsiaTheme="minorEastAsia" w:cstheme="minorBidi"/>
@@ -4799,9 +5778,18 @@
           <w:shd w:val="clear" w:color="auto" w:fill="FFFFFF"/>
           <w:lang w:val="en-US"/>
         </w:rPr>
+        <w:t>.</w:t>
+      </w:r>
+      <w:r>
+        <w:rPr>
+          <w:rFonts w:eastAsiaTheme="minorEastAsia" w:cstheme="minorBidi"/>
+          <w:color w:val="222222"/>
+          <w:shd w:val="clear" w:color="auto" w:fill="FFFFFF"/>
+          <w:lang w:val="en-US"/>
+        </w:rPr>
         <w:t xml:space="preserve"> </w:t>
       </w:r>
-      <w:hyperlink r:id="rId14" w:history="1">
+      <w:hyperlink r:id="rId13" w:history="1">
         <w:r>
           <w:rPr>
             <w:rStyle w:val="Hyperlink"/>
@@ -4825,11 +5813,61 @@
         </w:rPr>
         <w:t xml:space="preserve">[MOBE16] </w:t>
       </w:r>
-      <w:r>
-        <w:rPr>
-          <w:lang w:val="en-US"/>
-        </w:rPr>
-        <w:t>Moberg JY, Magyari M, Koch-Henriksen N, et al. Educational achievements of children of parents with multiple sclerosis: A nationwide register-based cohort study. J Neurol. 2016;263:2229-2237</w:t>
+      <w:proofErr w:type="spellStart"/>
+      <w:r>
+        <w:rPr>
+          <w:lang w:val="en-US"/>
+        </w:rPr>
+        <w:t>Moberg</w:t>
+      </w:r>
+      <w:proofErr w:type="spellEnd"/>
+      <w:r>
+        <w:rPr>
+          <w:lang w:val="en-US"/>
+        </w:rPr>
+        <w:t xml:space="preserve"> JY, </w:t>
+      </w:r>
+      <w:proofErr w:type="spellStart"/>
+      <w:r>
+        <w:rPr>
+          <w:lang w:val="en-US"/>
+        </w:rPr>
+        <w:t>Magyari</w:t>
+      </w:r>
+      <w:proofErr w:type="spellEnd"/>
+      <w:r>
+        <w:rPr>
+          <w:lang w:val="en-US"/>
+        </w:rPr>
+        <w:t xml:space="preserve"> M, Koch-</w:t>
+      </w:r>
+      <w:proofErr w:type="spellStart"/>
+      <w:r>
+        <w:rPr>
+          <w:lang w:val="en-US"/>
+        </w:rPr>
+        <w:t>Henriksen</w:t>
+      </w:r>
+      <w:proofErr w:type="spellEnd"/>
+      <w:r>
+        <w:rPr>
+          <w:lang w:val="en-US"/>
+        </w:rPr>
+        <w:t xml:space="preserve"> N, et al. Educational achievements of children of parents with multiple sclerosis: A nationwide register-based cohort study. J Neurol. 2016</w:t>
+      </w:r>
+      <w:proofErr w:type="gramStart"/>
+      <w:r>
+        <w:rPr>
+          <w:lang w:val="en-US"/>
+        </w:rPr>
+        <w:t>;263:2229</w:t>
+      </w:r>
+      <w:proofErr w:type="gramEnd"/>
+      <w:r>
+        <w:rPr>
+          <w:lang w:val="en-US"/>
+        </w:rPr>
+        <w:t>-2237</w:t>
       </w:r>
     </w:p>
     <w:p>
@@ -4931,6 +5969,7 @@
         </w:rPr>
         <w:t xml:space="preserve">, </w:t>
       </w:r>
+      <w:proofErr w:type="gramStart"/>
       <w:r>
         <w:rPr>
           <w:rFonts w:asciiTheme="minorHAnsi" w:hAnsiTheme="minorHAnsi"/>
@@ -4938,8 +5977,9 @@
           <w:sz w:val="22"/>
           <w:szCs w:val="22"/>
         </w:rPr>
-        <w:t xml:space="preserve">NR. </w:t>
-      </w:r>
+        <w:t>NR</w:t>
+      </w:r>
+      <w:proofErr w:type="gramEnd"/>
       <w:r>
         <w:rPr>
           <w:rFonts w:asciiTheme="minorHAnsi" w:hAnsiTheme="minorHAnsi"/>
@@ -4947,8 +5987,7 @@
           <w:sz w:val="22"/>
           <w:szCs w:val="22"/>
         </w:rPr>
-        <w:br/>
-        <w:t>Collected, formatted and</w:t>
+        <w:t xml:space="preserve">. </w:t>
       </w:r>
       <w:r>
         <w:rPr>
@@ -4957,8 +5996,20 @@
           <w:sz w:val="22"/>
           <w:szCs w:val="22"/>
         </w:rPr>
-        <w:t xml:space="preserve">Performed the study: </w:t>
-      </w:r>
+        <w:br/>
+        <w:t>Collected, formatted and</w:t>
+      </w:r>
+      <w:ins w:id="49" w:author="Arron Lacey" w:date="2019-03-01T14:31:00Z">
+        <w:r>
+          <w:rPr>
+            <w:rFonts w:asciiTheme="minorHAnsi" w:hAnsiTheme="minorHAnsi"/>
+            <w:color w:val="333333"/>
+            <w:sz w:val="22"/>
+            <w:szCs w:val="22"/>
+          </w:rPr>
+          <w:t xml:space="preserve"> </w:t>
+        </w:r>
+      </w:ins>
       <w:r>
         <w:rPr>
           <w:rFonts w:asciiTheme="minorHAnsi" w:hAnsiTheme="minorHAnsi"/>
@@ -4966,7 +6017,7 @@
           <w:sz w:val="22"/>
           <w:szCs w:val="22"/>
         </w:rPr>
-        <w:t>AL</w:t>
+        <w:t xml:space="preserve">Performed the study: </w:t>
       </w:r>
       <w:r>
         <w:rPr>
@@ -4975,7 +6026,7 @@
           <w:sz w:val="22"/>
           <w:szCs w:val="22"/>
         </w:rPr>
-        <w:t>. Pe</w:t>
+        <w:t>AL</w:t>
       </w:r>
       <w:r>
         <w:rPr>
@@ -4984,7 +6035,7 @@
           <w:sz w:val="22"/>
           <w:szCs w:val="22"/>
         </w:rPr>
-        <w:t xml:space="preserve">rformed statistical analysis: AL. </w:t>
+        <w:t>. Pe</w:t>
       </w:r>
       <w:r>
         <w:rPr>
@@ -4993,7 +6044,7 @@
           <w:sz w:val="22"/>
           <w:szCs w:val="22"/>
         </w:rPr>
-        <w:t>Drafted the manuscript</w:t>
+        <w:t xml:space="preserve">rformed statistical analysis: AL. </w:t>
       </w:r>
       <w:r>
         <w:rPr>
@@ -5002,7 +6053,7 @@
           <w:sz w:val="22"/>
           <w:szCs w:val="22"/>
         </w:rPr>
-        <w:t>: AL</w:t>
+        <w:t>Drafted the manuscript</w:t>
       </w:r>
       <w:r>
         <w:rPr>
@@ -5011,7 +6062,7 @@
           <w:sz w:val="22"/>
           <w:szCs w:val="22"/>
         </w:rPr>
-        <w:t>, OP.</w:t>
+        <w:t>: AL</w:t>
       </w:r>
       <w:r>
         <w:rPr>
@@ -5020,7 +6071,7 @@
           <w:sz w:val="22"/>
           <w:szCs w:val="22"/>
         </w:rPr>
-        <w:t xml:space="preserve"> Critical revision of the manuscript: </w:t>
+        <w:t>, OP.</w:t>
       </w:r>
       <w:r>
         <w:rPr>
@@ -5029,7 +6080,36 @@
           <w:sz w:val="22"/>
           <w:szCs w:val="22"/>
         </w:rPr>
-        <w:t>all authours.</w:t>
+        <w:t xml:space="preserve"> Critical revision of the manuscript: </w:t>
+      </w:r>
+      <w:r>
+        <w:rPr>
+          <w:rFonts w:asciiTheme="minorHAnsi" w:hAnsiTheme="minorHAnsi"/>
+          <w:color w:val="333333"/>
+          <w:sz w:val="22"/>
+          <w:szCs w:val="22"/>
+        </w:rPr>
+        <w:t>all autho</w:t>
+      </w:r>
+      <w:del w:id="50" w:author="Arron Lacey" w:date="2019-03-01T14:31:00Z">
+        <w:r>
+          <w:rPr>
+            <w:rFonts w:asciiTheme="minorHAnsi" w:hAnsiTheme="minorHAnsi"/>
+            <w:color w:val="333333"/>
+            <w:sz w:val="22"/>
+            <w:szCs w:val="22"/>
+          </w:rPr>
+          <w:delText>u</w:delText>
+        </w:r>
+      </w:del>
+      <w:r>
+        <w:rPr>
+          <w:rFonts w:asciiTheme="minorHAnsi" w:hAnsiTheme="minorHAnsi"/>
+          <w:color w:val="333333"/>
+          <w:sz w:val="22"/>
+          <w:szCs w:val="22"/>
+        </w:rPr>
+        <w:t>rs.</w:t>
       </w:r>
     </w:p>
     <w:p>
@@ -5066,7 +6146,27 @@
           <w:sz w:val="22"/>
           <w:szCs w:val="22"/>
         </w:rPr>
-        <w:t> None declared.</w:t>
+        <w:t> </w:t>
+      </w:r>
+      <w:proofErr w:type="gramStart"/>
+      <w:r>
+        <w:rPr>
+          <w:rFonts w:asciiTheme="minorHAnsi" w:hAnsiTheme="minorHAnsi"/>
+          <w:color w:val="333333"/>
+          <w:sz w:val="22"/>
+          <w:szCs w:val="22"/>
+        </w:rPr>
+        <w:t>None</w:t>
+      </w:r>
+      <w:proofErr w:type="gramEnd"/>
+      <w:r>
+        <w:rPr>
+          <w:rFonts w:asciiTheme="minorHAnsi" w:hAnsiTheme="minorHAnsi"/>
+          <w:color w:val="333333"/>
+          <w:sz w:val="22"/>
+          <w:szCs w:val="22"/>
+        </w:rPr>
+        <w:t xml:space="preserve"> declared.</w:t>
       </w:r>
     </w:p>
     <w:p>
@@ -5103,7 +6203,27 @@
           <w:sz w:val="22"/>
           <w:szCs w:val="22"/>
         </w:rPr>
-        <w:t> Not needed</w:t>
+        <w:t> </w:t>
+      </w:r>
+      <w:proofErr w:type="gramStart"/>
+      <w:r>
+        <w:rPr>
+          <w:rFonts w:asciiTheme="minorHAnsi" w:hAnsiTheme="minorHAnsi"/>
+          <w:color w:val="333333"/>
+          <w:sz w:val="22"/>
+          <w:szCs w:val="22"/>
+        </w:rPr>
+        <w:t>Not</w:t>
+      </w:r>
+      <w:proofErr w:type="gramEnd"/>
+      <w:r>
+        <w:rPr>
+          <w:rFonts w:asciiTheme="minorHAnsi" w:hAnsiTheme="minorHAnsi"/>
+          <w:color w:val="333333"/>
+          <w:sz w:val="22"/>
+          <w:szCs w:val="22"/>
+        </w:rPr>
+        <w:t xml:space="preserve"> needed</w:t>
       </w:r>
       <w:r>
         <w:rPr>
@@ -5176,6 +6296,7 @@
         </w:rPr>
         <w:t> </w:t>
       </w:r>
+      <w:proofErr w:type="gramStart"/>
       <w:r>
         <w:rPr>
           <w:rFonts w:asciiTheme="minorHAnsi" w:hAnsiTheme="minorHAnsi"/>
@@ -5183,8 +6304,9 @@
           <w:sz w:val="22"/>
           <w:szCs w:val="22"/>
         </w:rPr>
-        <w:t>This study was approved by SAIL’s independent Information Gove</w:t>
-      </w:r>
+        <w:t>This</w:t>
+      </w:r>
+      <w:proofErr w:type="gramEnd"/>
       <w:r>
         <w:rPr>
           <w:rFonts w:asciiTheme="minorHAnsi" w:hAnsiTheme="minorHAnsi"/>
@@ -5192,7 +6314,7 @@
           <w:sz w:val="22"/>
           <w:szCs w:val="22"/>
         </w:rPr>
-        <w:t>rnance Review Panel (project X</w:t>
+        <w:t xml:space="preserve"> study was approved by SAIL’s independent Information Gove</w:t>
       </w:r>
       <w:r>
         <w:rPr>
@@ -5201,11 +6323,20 @@
           <w:sz w:val="22"/>
           <w:szCs w:val="22"/>
         </w:rPr>
+        <w:t>rnance Review Panel (project X</w:t>
+      </w:r>
+      <w:r>
+        <w:rPr>
+          <w:rFonts w:asciiTheme="minorHAnsi" w:hAnsiTheme="minorHAnsi"/>
+          <w:color w:val="333333"/>
+          <w:sz w:val="22"/>
+          <w:szCs w:val="22"/>
+        </w:rPr>
         <w:t>). The National Research Ethics Service has confirmed that SAIL projects using anonymised data do not require specific NHS research ethics committee approval.</w:t>
       </w:r>
     </w:p>
     <w:sectPr>
-      <w:headerReference w:type="default" r:id="rId15"/>
+      <w:headerReference w:type="default" r:id="rId14"/>
       <w:pgSz w:w="12240" w:h="15840"/>
       <w:pgMar w:top="1440" w:right="1440" w:bottom="1440" w:left="1440" w:header="720" w:footer="0" w:gutter="0"/>
       <w:cols w:space="720"/>
@@ -5217,7 +6348,7 @@
 </file>
 
 <file path=word/comments.xml><?xml version="1.0" encoding="utf-8"?>
-<w:comments xmlns:wpc="http://schemas.microsoft.com/office/word/2010/wordprocessingCanvas" xmlns:cx="http://schemas.microsoft.com/office/drawing/2014/chartex" xmlns:cx1="http://schemas.microsoft.com/office/drawing/2015/9/8/chartex" xmlns:cx2="http://schemas.microsoft.com/office/drawing/2015/10/21/chartex" xmlns:cx3="http://schemas.microsoft.com/office/drawing/2016/5/9/chartex" xmlns:cx4="http://schemas.microsoft.com/office/drawing/2016/5/10/chartex" xmlns:cx5="http://schemas.microsoft.com/office/drawing/2016/5/11/chartex" xmlns:cx6="http://schemas.microsoft.com/office/drawing/2016/5/12/chartex" xmlns:cx7="http://schemas.microsoft.com/office/drawing/2016/5/13/chartex" xmlns:cx8="http://schemas.microsoft.com/office/drawing/2016/5/14/chartex" xmlns:mc="http://schemas.openxmlformats.org/markup-compatibility/2006" xmlns:aink="http://schemas.microsoft.com/office/drawing/2016/ink" xmlns:am3d="http://schemas.microsoft.com/office/drawing/2017/model3d" xmlns:o="urn:schemas-microsoft-com:office:office" xmlns:r="http://schemas.openxmlformats.org/officeDocument/2006/relationships" xmlns:m="http://schemas.openxmlformats.org/officeDocument/2006/math" xmlns:v="urn:schemas-microsoft-com:vml" xmlns:wp14="http://schemas.microsoft.com/office/word/2010/wordprocessingDrawing" xmlns:wp="http://schemas.openxmlformats.org/drawingml/2006/wordprocessingDrawing" xmlns:w10="urn:schemas-microsoft-com:office:word" xmlns:w="http://schemas.openxmlformats.org/wordprocessingml/2006/main" xmlns:w14="http://schemas.microsoft.com/office/word/2010/wordml" xmlns:w15="http://schemas.microsoft.com/office/word/2012/wordml" xmlns:w16cid="http://schemas.microsoft.com/office/word/2016/wordml/cid" xmlns:w16se="http://schemas.microsoft.com/office/word/2015/wordml/symex" xmlns:wpg="http://schemas.microsoft.com/office/word/2010/wordprocessingGroup" xmlns:wpi="http://schemas.microsoft.com/office/word/2010/wordprocessingInk" xmlns:wne="http://schemas.microsoft.com/office/word/2006/wordml" xmlns:wps="http://schemas.microsoft.com/office/word/2010/wordprocessingShape" mc:Ignorable="w14 w15 w16se w16cid wp14">
+<w:comments xmlns:wpc="http://schemas.microsoft.com/office/word/2010/wordprocessingCanvas" xmlns:cx="http://schemas.microsoft.com/office/drawing/2014/chartex" xmlns:cx1="http://schemas.microsoft.com/office/drawing/2015/9/8/chartex" xmlns:mc="http://schemas.openxmlformats.org/markup-compatibility/2006" xmlns:o="urn:schemas-microsoft-com:office:office" xmlns:r="http://schemas.openxmlformats.org/officeDocument/2006/relationships" xmlns:m="http://schemas.openxmlformats.org/officeDocument/2006/math" xmlns:v="urn:schemas-microsoft-com:vml" xmlns:wp14="http://schemas.microsoft.com/office/word/2010/wordprocessingDrawing" xmlns:wp="http://schemas.openxmlformats.org/drawingml/2006/wordprocessingDrawing" xmlns:w10="urn:schemas-microsoft-com:office:word" xmlns:w="http://schemas.openxmlformats.org/wordprocessingml/2006/main" xmlns:w14="http://schemas.microsoft.com/office/word/2010/wordml" xmlns:w15="http://schemas.microsoft.com/office/word/2012/wordml" xmlns:w16se="http://schemas.microsoft.com/office/word/2015/wordml/symex" xmlns:wpg="http://schemas.microsoft.com/office/word/2010/wordprocessingGroup" xmlns:wpi="http://schemas.microsoft.com/office/word/2010/wordprocessingInk" xmlns:wne="http://schemas.microsoft.com/office/word/2006/wordml" xmlns:wps="http://schemas.microsoft.com/office/word/2010/wordprocessingShape" mc:Ignorable="w14 w15 w16se wp14">
   <w:comment w:id="0" w:author="Owen Pickrell" w:date="2018-12-04T20:46:00Z" w:initials="OP">
     <w:p>
       <w:pPr>
@@ -5234,7 +6365,7 @@
       </w:r>
     </w:p>
   </w:comment>
-  <w:comment w:id="1" w:author="Owen Pickrell" w:date="2018-12-04T20:47:00Z" w:initials="OP">
+  <w:comment w:id="2" w:author="Owen Pickrell" w:date="2018-12-04T20:47:00Z" w:initials="OP">
     <w:p>
       <w:pPr>
         <w:pStyle w:val="CommentText"/>
@@ -5254,7 +6385,7 @@
       </w:r>
     </w:p>
   </w:comment>
-  <w:comment w:id="2" w:author="Owen Pickrell" w:date="2019-02-28T09:47:00Z" w:initials="OP">
+  <w:comment w:id="6" w:author="Arron Lacey" w:date="2019-03-01T14:38:00Z" w:initials="AL">
     <w:p>
       <w:pPr>
         <w:pStyle w:val="CommentText"/>
@@ -5266,11 +6397,35 @@
         <w:annotationRef/>
       </w:r>
       <w:r>
+        <w:t xml:space="preserve">Couldn’t find </w:t>
+      </w:r>
+      <w:proofErr w:type="spellStart"/>
+      <w:r>
+        <w:t>amorable</w:t>
+      </w:r>
+      <w:proofErr w:type="spellEnd"/>
+      <w:r>
+        <w:t xml:space="preserve"> anywhere!</w:t>
+      </w:r>
+    </w:p>
+  </w:comment>
+  <w:comment w:id="14" w:author="Owen Pickrell" w:date="2019-02-28T09:47:00Z" w:initials="OP">
+    <w:p>
+      <w:pPr>
+        <w:pStyle w:val="CommentText"/>
+      </w:pPr>
+      <w:r>
+        <w:rPr>
+          <w:rStyle w:val="CommentReference"/>
+        </w:rPr>
+        <w:annotationRef/>
+      </w:r>
+      <w:r>
         <w:t>Would be useful to get this figure and we can then reference this paper in future.</w:t>
       </w:r>
     </w:p>
   </w:comment>
-  <w:comment w:id="3" w:author="Owen Pickrell" w:date="2019-02-28T13:47:00Z" w:initials="OP">
+  <w:comment w:id="21" w:author="Owen Pickrell" w:date="2019-02-28T13:47:00Z" w:initials="OP">
     <w:p>
       <w:pPr>
         <w:pStyle w:val="CommentText"/>
@@ -5286,7 +6441,7 @@
       </w:r>
     </w:p>
   </w:comment>
-  <w:comment w:id="4" w:author="Owen Pickrell" w:date="2019-02-28T13:46:00Z" w:initials="OP">
+  <w:comment w:id="23" w:author="Owen Pickrell" w:date="2019-02-28T13:46:00Z" w:initials="OP">
     <w:p>
       <w:pPr>
         <w:pStyle w:val="CommentText"/>
@@ -5302,7 +6457,7 @@
       </w:r>
     </w:p>
   </w:comment>
-  <w:comment w:id="5" w:author="Owen Pickrell" w:date="2019-02-28T08:27:00Z" w:initials="OP">
+  <w:comment w:id="24" w:author="Owen Pickrell" w:date="2019-02-28T08:27:00Z" w:initials="OP">
     <w:p>
       <w:pPr>
         <w:pStyle w:val="CommentText"/>
@@ -5318,7 +6473,7 @@
       </w:r>
     </w:p>
   </w:comment>
-  <w:comment w:id="6" w:author="Owen Pickrell" w:date="2019-02-28T08:28:00Z" w:initials="OP">
+  <w:comment w:id="25" w:author="Owen Pickrell" w:date="2019-02-28T08:28:00Z" w:initials="OP">
     <w:p>
       <w:pPr>
         <w:pStyle w:val="CommentText"/>
@@ -5333,11 +6488,16 @@
         <w:t>Is it possible also to exclude women with other potentially disabling chronic conditions from the control cohort. Might be nice if doesn’t take too much time. E.g. heart failure, COPD</w:t>
       </w:r>
       <w:r>
-        <w:t>, T1DM etc</w:t>
-      </w:r>
+        <w:t xml:space="preserve">, T1DM </w:t>
+      </w:r>
+      <w:proofErr w:type="spellStart"/>
+      <w:r>
+        <w:t>etc</w:t>
+      </w:r>
+      <w:proofErr w:type="spellEnd"/>
     </w:p>
   </w:comment>
-  <w:comment w:id="7" w:author="Owen Pickrell" w:date="2019-02-28T10:05:00Z" w:initials="OP">
+  <w:comment w:id="26" w:author="Owen Pickrell" w:date="2019-02-28T10:05:00Z" w:initials="OP">
     <w:p>
       <w:pPr>
         <w:pStyle w:val="CommentText"/>
@@ -5353,7 +6513,23 @@
       </w:r>
     </w:p>
   </w:comment>
-  <w:comment w:id="10" w:author="Owen Pickrell" w:date="2018-12-04T20:49:00Z" w:initials="OP">
+  <w:comment w:id="28" w:author="Arron Lacey" w:date="2019-03-01T14:46:00Z" w:initials="AL">
+    <w:p>
+      <w:pPr>
+        <w:pStyle w:val="CommentText"/>
+      </w:pPr>
+      <w:r>
+        <w:rPr>
+          <w:rStyle w:val="CommentReference"/>
+        </w:rPr>
+        <w:annotationRef/>
+      </w:r>
+      <w:r>
+        <w:t>Sentences regarding IGRP below</w:t>
+      </w:r>
+    </w:p>
+  </w:comment>
+  <w:comment w:id="48" w:author="Owen Pickrell" w:date="2018-12-04T20:49:00Z" w:initials="OP">
     <w:p>
       <w:pPr>
         <w:pStyle w:val="CommentText"/>
@@ -5373,15 +6549,17 @@
 </file>
 
 <file path=word/commentsExtended.xml><?xml version="1.0" encoding="utf-8"?>
-<w15:commentsEx xmlns:wpc="http://schemas.microsoft.com/office/word/2010/wordprocessingCanvas" xmlns:cx="http://schemas.microsoft.com/office/drawing/2014/chartex" xmlns:cx1="http://schemas.microsoft.com/office/drawing/2015/9/8/chartex" xmlns:cx2="http://schemas.microsoft.com/office/drawing/2015/10/21/chartex" xmlns:cx3="http://schemas.microsoft.com/office/drawing/2016/5/9/chartex" xmlns:cx4="http://schemas.microsoft.com/office/drawing/2016/5/10/chartex" xmlns:cx5="http://schemas.microsoft.com/office/drawing/2016/5/11/chartex" xmlns:cx6="http://schemas.microsoft.com/office/drawing/2016/5/12/chartex" xmlns:cx7="http://schemas.microsoft.com/office/drawing/2016/5/13/chartex" xmlns:cx8="http://schemas.microsoft.com/office/drawing/2016/5/14/chartex" xmlns:mc="http://schemas.openxmlformats.org/markup-compatibility/2006" xmlns:aink="http://schemas.microsoft.com/office/drawing/2016/ink" xmlns:am3d="http://schemas.microsoft.com/office/drawing/2017/model3d" xmlns:o="urn:schemas-microsoft-com:office:office" xmlns:r="http://schemas.openxmlformats.org/officeDocument/2006/relationships" xmlns:m="http://schemas.openxmlformats.org/officeDocument/2006/math" xmlns:v="urn:schemas-microsoft-com:vml" xmlns:wp14="http://schemas.microsoft.com/office/word/2010/wordprocessingDrawing" xmlns:wp="http://schemas.openxmlformats.org/drawingml/2006/wordprocessingDrawing" xmlns:w10="urn:schemas-microsoft-com:office:word" xmlns:w="http://schemas.openxmlformats.org/wordprocessingml/2006/main" xmlns:w14="http://schemas.microsoft.com/office/word/2010/wordml" xmlns:w15="http://schemas.microsoft.com/office/word/2012/wordml" xmlns:w16cid="http://schemas.microsoft.com/office/word/2016/wordml/cid" xmlns:w16se="http://schemas.microsoft.com/office/word/2015/wordml/symex" xmlns:wpg="http://schemas.microsoft.com/office/word/2010/wordprocessingGroup" xmlns:wpi="http://schemas.microsoft.com/office/word/2010/wordprocessingInk" xmlns:wne="http://schemas.microsoft.com/office/word/2006/wordml" xmlns:wps="http://schemas.microsoft.com/office/word/2010/wordprocessingShape" mc:Ignorable="w14 w15 w16se w16cid wp14">
+<w15:commentsEx xmlns:wpc="http://schemas.microsoft.com/office/word/2010/wordprocessingCanvas" xmlns:cx="http://schemas.microsoft.com/office/drawing/2014/chartex" xmlns:cx1="http://schemas.microsoft.com/office/drawing/2015/9/8/chartex" xmlns:mc="http://schemas.openxmlformats.org/markup-compatibility/2006" xmlns:o="urn:schemas-microsoft-com:office:office" xmlns:r="http://schemas.openxmlformats.org/officeDocument/2006/relationships" xmlns:m="http://schemas.openxmlformats.org/officeDocument/2006/math" xmlns:v="urn:schemas-microsoft-com:vml" xmlns:wp14="http://schemas.microsoft.com/office/word/2010/wordprocessingDrawing" xmlns:wp="http://schemas.openxmlformats.org/drawingml/2006/wordprocessingDrawing" xmlns:w10="urn:schemas-microsoft-com:office:word" xmlns:w="http://schemas.openxmlformats.org/wordprocessingml/2006/main" xmlns:w14="http://schemas.microsoft.com/office/word/2010/wordml" xmlns:w15="http://schemas.microsoft.com/office/word/2012/wordml" xmlns:w16se="http://schemas.microsoft.com/office/word/2015/wordml/symex" xmlns:wpg="http://schemas.microsoft.com/office/word/2010/wordprocessingGroup" xmlns:wpi="http://schemas.microsoft.com/office/word/2010/wordprocessingInk" xmlns:wne="http://schemas.microsoft.com/office/word/2006/wordml" xmlns:wps="http://schemas.microsoft.com/office/word/2010/wordprocessingShape" mc:Ignorable="w14 w15 w16se wp14">
   <w15:commentEx w15:paraId="1B81B13B" w15:done="0"/>
   <w15:commentEx w15:paraId="5AD4041F" w15:done="0"/>
+  <w15:commentEx w15:paraId="533374C6" w15:done="0"/>
   <w15:commentEx w15:paraId="6F8E1348" w15:done="0"/>
   <w15:commentEx w15:paraId="708899A6" w15:done="0"/>
   <w15:commentEx w15:paraId="2784C1C3" w15:done="0"/>
   <w15:commentEx w15:paraId="051B7026" w15:done="0"/>
   <w15:commentEx w15:paraId="3DC0AAF0" w15:done="0"/>
   <w15:commentEx w15:paraId="0400CD0A" w15:done="0"/>
+  <w15:commentEx w15:paraId="5DCC632B" w15:done="0"/>
   <w15:commentEx w15:paraId="01DF5AB0" w15:done="0"/>
 </w15:commentsEx>
 </file>
@@ -5401,7 +6579,7 @@
 </file>
 
 <file path=word/endnotes.xml><?xml version="1.0" encoding="utf-8"?>
-<w:endnotes xmlns:wpc="http://schemas.microsoft.com/office/word/2010/wordprocessingCanvas" xmlns:cx="http://schemas.microsoft.com/office/drawing/2014/chartex" xmlns:cx1="http://schemas.microsoft.com/office/drawing/2015/9/8/chartex" xmlns:cx2="http://schemas.microsoft.com/office/drawing/2015/10/21/chartex" xmlns:cx3="http://schemas.microsoft.com/office/drawing/2016/5/9/chartex" xmlns:cx4="http://schemas.microsoft.com/office/drawing/2016/5/10/chartex" xmlns:cx5="http://schemas.microsoft.com/office/drawing/2016/5/11/chartex" xmlns:cx6="http://schemas.microsoft.com/office/drawing/2016/5/12/chartex" xmlns:cx7="http://schemas.microsoft.com/office/drawing/2016/5/13/chartex" xmlns:cx8="http://schemas.microsoft.com/office/drawing/2016/5/14/chartex" xmlns:mc="http://schemas.openxmlformats.org/markup-compatibility/2006" xmlns:aink="http://schemas.microsoft.com/office/drawing/2016/ink" xmlns:am3d="http://schemas.microsoft.com/office/drawing/2017/model3d" xmlns:o="urn:schemas-microsoft-com:office:office" xmlns:r="http://schemas.openxmlformats.org/officeDocument/2006/relationships" xmlns:m="http://schemas.openxmlformats.org/officeDocument/2006/math" xmlns:v="urn:schemas-microsoft-com:vml" xmlns:wp14="http://schemas.microsoft.com/office/word/2010/wordprocessingDrawing" xmlns:wp="http://schemas.openxmlformats.org/drawingml/2006/wordprocessingDrawing" xmlns:w10="urn:schemas-microsoft-com:office:word" xmlns:w="http://schemas.openxmlformats.org/wordprocessingml/2006/main" xmlns:w14="http://schemas.microsoft.com/office/word/2010/wordml" xmlns:w15="http://schemas.microsoft.com/office/word/2012/wordml" xmlns:w16cid="http://schemas.microsoft.com/office/word/2016/wordml/cid" xmlns:w16se="http://schemas.microsoft.com/office/word/2015/wordml/symex" xmlns:wpg="http://schemas.microsoft.com/office/word/2010/wordprocessingGroup" xmlns:wpi="http://schemas.microsoft.com/office/word/2010/wordprocessingInk" xmlns:wne="http://schemas.microsoft.com/office/word/2006/wordml" xmlns:wps="http://schemas.microsoft.com/office/word/2010/wordprocessingShape" mc:Ignorable="w14 w15 w16se w16cid wp14">
+<w:endnotes xmlns:wpc="http://schemas.microsoft.com/office/word/2010/wordprocessingCanvas" xmlns:cx="http://schemas.microsoft.com/office/drawing/2014/chartex" xmlns:cx1="http://schemas.microsoft.com/office/drawing/2015/9/8/chartex" xmlns:mc="http://schemas.openxmlformats.org/markup-compatibility/2006" xmlns:o="urn:schemas-microsoft-com:office:office" xmlns:r="http://schemas.openxmlformats.org/officeDocument/2006/relationships" xmlns:m="http://schemas.openxmlformats.org/officeDocument/2006/math" xmlns:v="urn:schemas-microsoft-com:vml" xmlns:wp14="http://schemas.microsoft.com/office/word/2010/wordprocessingDrawing" xmlns:wp="http://schemas.openxmlformats.org/drawingml/2006/wordprocessingDrawing" xmlns:w10="urn:schemas-microsoft-com:office:word" xmlns:w="http://schemas.openxmlformats.org/wordprocessingml/2006/main" xmlns:w14="http://schemas.microsoft.com/office/word/2010/wordml" xmlns:w15="http://schemas.microsoft.com/office/word/2012/wordml" xmlns:w16se="http://schemas.microsoft.com/office/word/2015/wordml/symex" xmlns:wpg="http://schemas.microsoft.com/office/word/2010/wordprocessingGroup" xmlns:wpi="http://schemas.microsoft.com/office/word/2010/wordprocessingInk" xmlns:wne="http://schemas.microsoft.com/office/word/2006/wordml" xmlns:wps="http://schemas.microsoft.com/office/word/2010/wordprocessingShape" mc:Ignorable="w14 w15 w16se wp14">
   <w:endnote w:type="separator" w:id="-1">
     <w:p>
       <w:pPr>
@@ -5426,7 +6604,7 @@
 </file>
 
 <file path=word/footnotes.xml><?xml version="1.0" encoding="utf-8"?>
-<w:footnotes xmlns:wpc="http://schemas.microsoft.com/office/word/2010/wordprocessingCanvas" xmlns:cx="http://schemas.microsoft.com/office/drawing/2014/chartex" xmlns:cx1="http://schemas.microsoft.com/office/drawing/2015/9/8/chartex" xmlns:cx2="http://schemas.microsoft.com/office/drawing/2015/10/21/chartex" xmlns:cx3="http://schemas.microsoft.com/office/drawing/2016/5/9/chartex" xmlns:cx4="http://schemas.microsoft.com/office/drawing/2016/5/10/chartex" xmlns:cx5="http://schemas.microsoft.com/office/drawing/2016/5/11/chartex" xmlns:cx6="http://schemas.microsoft.com/office/drawing/2016/5/12/chartex" xmlns:cx7="http://schemas.microsoft.com/office/drawing/2016/5/13/chartex" xmlns:cx8="http://schemas.microsoft.com/office/drawing/2016/5/14/chartex" xmlns:mc="http://schemas.openxmlformats.org/markup-compatibility/2006" xmlns:aink="http://schemas.microsoft.com/office/drawing/2016/ink" xmlns:am3d="http://schemas.microsoft.com/office/drawing/2017/model3d" xmlns:o="urn:schemas-microsoft-com:office:office" xmlns:r="http://schemas.openxmlformats.org/officeDocument/2006/relationships" xmlns:m="http://schemas.openxmlformats.org/officeDocument/2006/math" xmlns:v="urn:schemas-microsoft-com:vml" xmlns:wp14="http://schemas.microsoft.com/office/word/2010/wordprocessingDrawing" xmlns:wp="http://schemas.openxmlformats.org/drawingml/2006/wordprocessingDrawing" xmlns:w10="urn:schemas-microsoft-com:office:word" xmlns:w="http://schemas.openxmlformats.org/wordprocessingml/2006/main" xmlns:w14="http://schemas.microsoft.com/office/word/2010/wordml" xmlns:w15="http://schemas.microsoft.com/office/word/2012/wordml" xmlns:w16cid="http://schemas.microsoft.com/office/word/2016/wordml/cid" xmlns:w16se="http://schemas.microsoft.com/office/word/2015/wordml/symex" xmlns:wpg="http://schemas.microsoft.com/office/word/2010/wordprocessingGroup" xmlns:wpi="http://schemas.microsoft.com/office/word/2010/wordprocessingInk" xmlns:wne="http://schemas.microsoft.com/office/word/2006/wordml" xmlns:wps="http://schemas.microsoft.com/office/word/2010/wordprocessingShape" mc:Ignorable="w14 w15 w16se w16cid wp14">
+<w:footnotes xmlns:wpc="http://schemas.microsoft.com/office/word/2010/wordprocessingCanvas" xmlns:cx="http://schemas.microsoft.com/office/drawing/2014/chartex" xmlns:cx1="http://schemas.microsoft.com/office/drawing/2015/9/8/chartex" xmlns:mc="http://schemas.openxmlformats.org/markup-compatibility/2006" xmlns:o="urn:schemas-microsoft-com:office:office" xmlns:r="http://schemas.openxmlformats.org/officeDocument/2006/relationships" xmlns:m="http://schemas.openxmlformats.org/officeDocument/2006/math" xmlns:v="urn:schemas-microsoft-com:vml" xmlns:wp14="http://schemas.microsoft.com/office/word/2010/wordprocessingDrawing" xmlns:wp="http://schemas.openxmlformats.org/drawingml/2006/wordprocessingDrawing" xmlns:w10="urn:schemas-microsoft-com:office:word" xmlns:w="http://schemas.openxmlformats.org/wordprocessingml/2006/main" xmlns:w14="http://schemas.microsoft.com/office/word/2010/wordml" xmlns:w15="http://schemas.microsoft.com/office/word/2012/wordml" xmlns:w16se="http://schemas.microsoft.com/office/word/2015/wordml/symex" xmlns:wpg="http://schemas.microsoft.com/office/word/2010/wordprocessingGroup" xmlns:wpi="http://schemas.microsoft.com/office/word/2010/wordprocessingInk" xmlns:wne="http://schemas.microsoft.com/office/word/2006/wordml" xmlns:wps="http://schemas.microsoft.com/office/word/2010/wordprocessingShape" mc:Ignorable="w14 w15 w16se wp14">
   <w:footnote w:type="separator" w:id="-1">
     <w:p>
       <w:pPr>
@@ -5451,7 +6629,7 @@
 </file>
 
 <file path=word/header1.xml><?xml version="1.0" encoding="utf-8"?>
-<w:hdr xmlns:wpc="http://schemas.microsoft.com/office/word/2010/wordprocessingCanvas" xmlns:cx="http://schemas.microsoft.com/office/drawing/2014/chartex" xmlns:cx1="http://schemas.microsoft.com/office/drawing/2015/9/8/chartex" xmlns:cx2="http://schemas.microsoft.com/office/drawing/2015/10/21/chartex" xmlns:cx3="http://schemas.microsoft.com/office/drawing/2016/5/9/chartex" xmlns:cx4="http://schemas.microsoft.com/office/drawing/2016/5/10/chartex" xmlns:cx5="http://schemas.microsoft.com/office/drawing/2016/5/11/chartex" xmlns:cx6="http://schemas.microsoft.com/office/drawing/2016/5/12/chartex" xmlns:cx7="http://schemas.microsoft.com/office/drawing/2016/5/13/chartex" xmlns:cx8="http://schemas.microsoft.com/office/drawing/2016/5/14/chartex" xmlns:mc="http://schemas.openxmlformats.org/markup-compatibility/2006" xmlns:aink="http://schemas.microsoft.com/office/drawing/2016/ink" xmlns:am3d="http://schemas.microsoft.com/office/drawing/2017/model3d" xmlns:o="urn:schemas-microsoft-com:office:office" xmlns:r="http://schemas.openxmlformats.org/officeDocument/2006/relationships" xmlns:m="http://schemas.openxmlformats.org/officeDocument/2006/math" xmlns:v="urn:schemas-microsoft-com:vml" xmlns:wp14="http://schemas.microsoft.com/office/word/2010/wordprocessingDrawing" xmlns:wp="http://schemas.openxmlformats.org/drawingml/2006/wordprocessingDrawing" xmlns:w10="urn:schemas-microsoft-com:office:word" xmlns:w="http://schemas.openxmlformats.org/wordprocessingml/2006/main" xmlns:w14="http://schemas.microsoft.com/office/word/2010/wordml" xmlns:w15="http://schemas.microsoft.com/office/word/2012/wordml" xmlns:w16cid="http://schemas.microsoft.com/office/word/2016/wordml/cid" xmlns:w16se="http://schemas.microsoft.com/office/word/2015/wordml/symex" xmlns:wpg="http://schemas.microsoft.com/office/word/2010/wordprocessingGroup" xmlns:wpi="http://schemas.microsoft.com/office/word/2010/wordprocessingInk" xmlns:wne="http://schemas.microsoft.com/office/word/2006/wordml" xmlns:wps="http://schemas.microsoft.com/office/word/2010/wordprocessingShape" mc:Ignorable="w14 w15 w16se w16cid wp14">
+<w:hdr xmlns:wpc="http://schemas.microsoft.com/office/word/2010/wordprocessingCanvas" xmlns:cx="http://schemas.microsoft.com/office/drawing/2014/chartex" xmlns:cx1="http://schemas.microsoft.com/office/drawing/2015/9/8/chartex" xmlns:mc="http://schemas.openxmlformats.org/markup-compatibility/2006" xmlns:o="urn:schemas-microsoft-com:office:office" xmlns:r="http://schemas.openxmlformats.org/officeDocument/2006/relationships" xmlns:m="http://schemas.openxmlformats.org/officeDocument/2006/math" xmlns:v="urn:schemas-microsoft-com:vml" xmlns:wp14="http://schemas.microsoft.com/office/word/2010/wordprocessingDrawing" xmlns:wp="http://schemas.openxmlformats.org/drawingml/2006/wordprocessingDrawing" xmlns:w10="urn:schemas-microsoft-com:office:word" xmlns:w="http://schemas.openxmlformats.org/wordprocessingml/2006/main" xmlns:w14="http://schemas.microsoft.com/office/word/2010/wordml" xmlns:w15="http://schemas.microsoft.com/office/word/2012/wordml" xmlns:w16se="http://schemas.microsoft.com/office/word/2015/wordml/symex" xmlns:wpg="http://schemas.microsoft.com/office/word/2010/wordprocessingGroup" xmlns:wpi="http://schemas.microsoft.com/office/word/2010/wordprocessingInk" xmlns:wne="http://schemas.microsoft.com/office/word/2006/wordml" xmlns:wps="http://schemas.microsoft.com/office/word/2010/wordprocessingShape" mc:Ignorable="w14 w15 w16se wp14">
   <w:sdt>
     <w:sdtPr>
       <w:rPr>
@@ -5508,7 +6686,7 @@
 </file>
 
 <file path=word/header2.xml><?xml version="1.0" encoding="utf-8"?>
-<w:hdr xmlns:wpc="http://schemas.microsoft.com/office/word/2010/wordprocessingCanvas" xmlns:cx="http://schemas.microsoft.com/office/drawing/2014/chartex" xmlns:cx1="http://schemas.microsoft.com/office/drawing/2015/9/8/chartex" xmlns:cx2="http://schemas.microsoft.com/office/drawing/2015/10/21/chartex" xmlns:cx3="http://schemas.microsoft.com/office/drawing/2016/5/9/chartex" xmlns:cx4="http://schemas.microsoft.com/office/drawing/2016/5/10/chartex" xmlns:cx5="http://schemas.microsoft.com/office/drawing/2016/5/11/chartex" xmlns:cx6="http://schemas.microsoft.com/office/drawing/2016/5/12/chartex" xmlns:cx7="http://schemas.microsoft.com/office/drawing/2016/5/13/chartex" xmlns:cx8="http://schemas.microsoft.com/office/drawing/2016/5/14/chartex" xmlns:mc="http://schemas.openxmlformats.org/markup-compatibility/2006" xmlns:aink="http://schemas.microsoft.com/office/drawing/2016/ink" xmlns:am3d="http://schemas.microsoft.com/office/drawing/2017/model3d" xmlns:o="urn:schemas-microsoft-com:office:office" xmlns:r="http://schemas.openxmlformats.org/officeDocument/2006/relationships" xmlns:m="http://schemas.openxmlformats.org/officeDocument/2006/math" xmlns:v="urn:schemas-microsoft-com:vml" xmlns:wp14="http://schemas.microsoft.com/office/word/2010/wordprocessingDrawing" xmlns:wp="http://schemas.openxmlformats.org/drawingml/2006/wordprocessingDrawing" xmlns:w10="urn:schemas-microsoft-com:office:word" xmlns:w="http://schemas.openxmlformats.org/wordprocessingml/2006/main" xmlns:w14="http://schemas.microsoft.com/office/word/2010/wordml" xmlns:w15="http://schemas.microsoft.com/office/word/2012/wordml" xmlns:w16cid="http://schemas.microsoft.com/office/word/2016/wordml/cid" xmlns:w16se="http://schemas.microsoft.com/office/word/2015/wordml/symex" xmlns:wpg="http://schemas.microsoft.com/office/word/2010/wordprocessingGroup" xmlns:wpi="http://schemas.microsoft.com/office/word/2010/wordprocessingInk" xmlns:wne="http://schemas.microsoft.com/office/word/2006/wordml" xmlns:wps="http://schemas.microsoft.com/office/word/2010/wordprocessingShape" mc:Ignorable="w14 w15 w16se w16cid wp14">
+<w:hdr xmlns:wpc="http://schemas.microsoft.com/office/word/2010/wordprocessingCanvas" xmlns:cx="http://schemas.microsoft.com/office/drawing/2014/chartex" xmlns:cx1="http://schemas.microsoft.com/office/drawing/2015/9/8/chartex" xmlns:mc="http://schemas.openxmlformats.org/markup-compatibility/2006" xmlns:o="urn:schemas-microsoft-com:office:office" xmlns:r="http://schemas.openxmlformats.org/officeDocument/2006/relationships" xmlns:m="http://schemas.openxmlformats.org/officeDocument/2006/math" xmlns:v="urn:schemas-microsoft-com:vml" xmlns:wp14="http://schemas.microsoft.com/office/word/2010/wordprocessingDrawing" xmlns:wp="http://schemas.openxmlformats.org/drawingml/2006/wordprocessingDrawing" xmlns:w10="urn:schemas-microsoft-com:office:word" xmlns:w="http://schemas.openxmlformats.org/wordprocessingml/2006/main" xmlns:w14="http://schemas.microsoft.com/office/word/2010/wordml" xmlns:w15="http://schemas.microsoft.com/office/word/2012/wordml" xmlns:w16se="http://schemas.microsoft.com/office/word/2015/wordml/symex" xmlns:wpg="http://schemas.microsoft.com/office/word/2010/wordprocessingGroup" xmlns:wpi="http://schemas.microsoft.com/office/word/2010/wordprocessingInk" xmlns:wne="http://schemas.microsoft.com/office/word/2006/wordml" xmlns:wps="http://schemas.microsoft.com/office/word/2010/wordprocessingShape" mc:Ignorable="w14 w15 w16se wp14">
   <w:p>
     <w:pPr>
       <w:pStyle w:val="Header"/>
@@ -5580,7 +6758,7 @@
         <w:sz w:val="18"/>
         <w:szCs w:val="18"/>
       </w:rPr>
-      <w:t>2</w:t>
+      <w:t>5</w:t>
     </w:r>
     <w:r>
       <w:rPr>
@@ -5635,7 +6813,7 @@
         <w:sz w:val="18"/>
         <w:szCs w:val="18"/>
       </w:rPr>
-      <w:t>15</w:t>
+      <w:t>12</w:t>
     </w:r>
     <w:r>
       <w:rPr>
@@ -5660,7 +6838,7 @@
 </file>
 
 <file path=word/header3.xml><?xml version="1.0" encoding="utf-8"?>
-<w:hdr xmlns:wpc="http://schemas.microsoft.com/office/word/2010/wordprocessingCanvas" xmlns:cx="http://schemas.microsoft.com/office/drawing/2014/chartex" xmlns:cx1="http://schemas.microsoft.com/office/drawing/2015/9/8/chartex" xmlns:cx2="http://schemas.microsoft.com/office/drawing/2015/10/21/chartex" xmlns:cx3="http://schemas.microsoft.com/office/drawing/2016/5/9/chartex" xmlns:cx4="http://schemas.microsoft.com/office/drawing/2016/5/10/chartex" xmlns:cx5="http://schemas.microsoft.com/office/drawing/2016/5/11/chartex" xmlns:cx6="http://schemas.microsoft.com/office/drawing/2016/5/12/chartex" xmlns:cx7="http://schemas.microsoft.com/office/drawing/2016/5/13/chartex" xmlns:cx8="http://schemas.microsoft.com/office/drawing/2016/5/14/chartex" xmlns:mc="http://schemas.openxmlformats.org/markup-compatibility/2006" xmlns:aink="http://schemas.microsoft.com/office/drawing/2016/ink" xmlns:am3d="http://schemas.microsoft.com/office/drawing/2017/model3d" xmlns:o="urn:schemas-microsoft-com:office:office" xmlns:r="http://schemas.openxmlformats.org/officeDocument/2006/relationships" xmlns:m="http://schemas.openxmlformats.org/officeDocument/2006/math" xmlns:v="urn:schemas-microsoft-com:vml" xmlns:wp14="http://schemas.microsoft.com/office/word/2010/wordprocessingDrawing" xmlns:wp="http://schemas.openxmlformats.org/drawingml/2006/wordprocessingDrawing" xmlns:w10="urn:schemas-microsoft-com:office:word" xmlns:w="http://schemas.openxmlformats.org/wordprocessingml/2006/main" xmlns:w14="http://schemas.microsoft.com/office/word/2010/wordml" xmlns:w15="http://schemas.microsoft.com/office/word/2012/wordml" xmlns:w16cid="http://schemas.microsoft.com/office/word/2016/wordml/cid" xmlns:w16se="http://schemas.microsoft.com/office/word/2015/wordml/symex" xmlns:wpg="http://schemas.microsoft.com/office/word/2010/wordprocessingGroup" xmlns:wpi="http://schemas.microsoft.com/office/word/2010/wordprocessingInk" xmlns:wne="http://schemas.microsoft.com/office/word/2006/wordml" xmlns:wps="http://schemas.microsoft.com/office/word/2010/wordprocessingShape" mc:Ignorable="w14 w15 w16se w16cid wp14">
+<w:hdr xmlns:wpc="http://schemas.microsoft.com/office/word/2010/wordprocessingCanvas" xmlns:cx="http://schemas.microsoft.com/office/drawing/2014/chartex" xmlns:cx1="http://schemas.microsoft.com/office/drawing/2015/9/8/chartex" xmlns:mc="http://schemas.openxmlformats.org/markup-compatibility/2006" xmlns:o="urn:schemas-microsoft-com:office:office" xmlns:r="http://schemas.openxmlformats.org/officeDocument/2006/relationships" xmlns:m="http://schemas.openxmlformats.org/officeDocument/2006/math" xmlns:v="urn:schemas-microsoft-com:vml" xmlns:wp14="http://schemas.microsoft.com/office/word/2010/wordprocessingDrawing" xmlns:wp="http://schemas.openxmlformats.org/drawingml/2006/wordprocessingDrawing" xmlns:w10="urn:schemas-microsoft-com:office:word" xmlns:w="http://schemas.openxmlformats.org/wordprocessingml/2006/main" xmlns:w14="http://schemas.microsoft.com/office/word/2010/wordml" xmlns:w15="http://schemas.microsoft.com/office/word/2012/wordml" xmlns:w16se="http://schemas.microsoft.com/office/word/2015/wordml/symex" xmlns:wpg="http://schemas.microsoft.com/office/word/2010/wordprocessingGroup" xmlns:wpi="http://schemas.microsoft.com/office/word/2010/wordprocessingInk" xmlns:wne="http://schemas.microsoft.com/office/word/2006/wordml" xmlns:wps="http://schemas.microsoft.com/office/word/2010/wordprocessingShape" mc:Ignorable="w14 w15 w16se wp14">
   <w:p>
     <w:pPr>
       <w:pStyle w:val="Header"/>
@@ -5677,7 +6855,7 @@
 </file>
 
 <file path=word/numbering.xml><?xml version="1.0" encoding="utf-8"?>
-<w:numbering xmlns:wpc="http://schemas.microsoft.com/office/word/2010/wordprocessingCanvas" xmlns:cx="http://schemas.microsoft.com/office/drawing/2014/chartex" xmlns:cx1="http://schemas.microsoft.com/office/drawing/2015/9/8/chartex" xmlns:cx2="http://schemas.microsoft.com/office/drawing/2015/10/21/chartex" xmlns:cx3="http://schemas.microsoft.com/office/drawing/2016/5/9/chartex" xmlns:cx4="http://schemas.microsoft.com/office/drawing/2016/5/10/chartex" xmlns:cx5="http://schemas.microsoft.com/office/drawing/2016/5/11/chartex" xmlns:cx6="http://schemas.microsoft.com/office/drawing/2016/5/12/chartex" xmlns:cx7="http://schemas.microsoft.com/office/drawing/2016/5/13/chartex" xmlns:cx8="http://schemas.microsoft.com/office/drawing/2016/5/14/chartex" xmlns:mc="http://schemas.openxmlformats.org/markup-compatibility/2006" xmlns:aink="http://schemas.microsoft.com/office/drawing/2016/ink" xmlns:am3d="http://schemas.microsoft.com/office/drawing/2017/model3d" xmlns:o="urn:schemas-microsoft-com:office:office" xmlns:r="http://schemas.openxmlformats.org/officeDocument/2006/relationships" xmlns:m="http://schemas.openxmlformats.org/officeDocument/2006/math" xmlns:v="urn:schemas-microsoft-com:vml" xmlns:wp14="http://schemas.microsoft.com/office/word/2010/wordprocessingDrawing" xmlns:wp="http://schemas.openxmlformats.org/drawingml/2006/wordprocessingDrawing" xmlns:w10="urn:schemas-microsoft-com:office:word" xmlns:w="http://schemas.openxmlformats.org/wordprocessingml/2006/main" xmlns:w14="http://schemas.microsoft.com/office/word/2010/wordml" xmlns:w15="http://schemas.microsoft.com/office/word/2012/wordml" xmlns:w16cid="http://schemas.microsoft.com/office/word/2016/wordml/cid" xmlns:w16se="http://schemas.microsoft.com/office/word/2015/wordml/symex" xmlns:wpg="http://schemas.microsoft.com/office/word/2010/wordprocessingGroup" xmlns:wpi="http://schemas.microsoft.com/office/word/2010/wordprocessingInk" xmlns:wne="http://schemas.microsoft.com/office/word/2006/wordml" xmlns:wps="http://schemas.microsoft.com/office/word/2010/wordprocessingShape" mc:Ignorable="w14 w15 w16se w16cid wp14">
+<w:numbering xmlns:wpc="http://schemas.microsoft.com/office/word/2010/wordprocessingCanvas" xmlns:cx="http://schemas.microsoft.com/office/drawing/2014/chartex" xmlns:cx1="http://schemas.microsoft.com/office/drawing/2015/9/8/chartex" xmlns:mc="http://schemas.openxmlformats.org/markup-compatibility/2006" xmlns:o="urn:schemas-microsoft-com:office:office" xmlns:r="http://schemas.openxmlformats.org/officeDocument/2006/relationships" xmlns:m="http://schemas.openxmlformats.org/officeDocument/2006/math" xmlns:v="urn:schemas-microsoft-com:vml" xmlns:wp14="http://schemas.microsoft.com/office/word/2010/wordprocessingDrawing" xmlns:wp="http://schemas.openxmlformats.org/drawingml/2006/wordprocessingDrawing" xmlns:w10="urn:schemas-microsoft-com:office:word" xmlns:w="http://schemas.openxmlformats.org/wordprocessingml/2006/main" xmlns:w14="http://schemas.microsoft.com/office/word/2010/wordml" xmlns:w15="http://schemas.microsoft.com/office/word/2012/wordml" xmlns:w16se="http://schemas.microsoft.com/office/word/2015/wordml/symex" xmlns:wpg="http://schemas.microsoft.com/office/word/2010/wordprocessingGroup" xmlns:wpi="http://schemas.microsoft.com/office/word/2010/wordprocessingInk" xmlns:wne="http://schemas.microsoft.com/office/word/2006/wordml" xmlns:wps="http://schemas.microsoft.com/office/word/2010/wordprocessingShape" mc:Ignorable="w14 w15 w16se wp14">
   <w:abstractNum w:abstractNumId="0" w15:restartNumberingAfterBreak="0">
     <w:nsid w:val="0DBC2268"/>
     <w:multiLevelType w:val="multilevel"/>
@@ -6253,15 +7431,18 @@
 </file>
 
 <file path=word/people.xml><?xml version="1.0" encoding="utf-8"?>
-<w15:people xmlns:wpc="http://schemas.microsoft.com/office/word/2010/wordprocessingCanvas" xmlns:cx="http://schemas.microsoft.com/office/drawing/2014/chartex" xmlns:cx1="http://schemas.microsoft.com/office/drawing/2015/9/8/chartex" xmlns:cx2="http://schemas.microsoft.com/office/drawing/2015/10/21/chartex" xmlns:cx3="http://schemas.microsoft.com/office/drawing/2016/5/9/chartex" xmlns:cx4="http://schemas.microsoft.com/office/drawing/2016/5/10/chartex" xmlns:cx5="http://schemas.microsoft.com/office/drawing/2016/5/11/chartex" xmlns:cx6="http://schemas.microsoft.com/office/drawing/2016/5/12/chartex" xmlns:cx7="http://schemas.microsoft.com/office/drawing/2016/5/13/chartex" xmlns:cx8="http://schemas.microsoft.com/office/drawing/2016/5/14/chartex" xmlns:mc="http://schemas.openxmlformats.org/markup-compatibility/2006" xmlns:aink="http://schemas.microsoft.com/office/drawing/2016/ink" xmlns:am3d="http://schemas.microsoft.com/office/drawing/2017/model3d" xmlns:o="urn:schemas-microsoft-com:office:office" xmlns:r="http://schemas.openxmlformats.org/officeDocument/2006/relationships" xmlns:m="http://schemas.openxmlformats.org/officeDocument/2006/math" xmlns:v="urn:schemas-microsoft-com:vml" xmlns:wp14="http://schemas.microsoft.com/office/word/2010/wordprocessingDrawing" xmlns:wp="http://schemas.openxmlformats.org/drawingml/2006/wordprocessingDrawing" xmlns:w10="urn:schemas-microsoft-com:office:word" xmlns:w="http://schemas.openxmlformats.org/wordprocessingml/2006/main" xmlns:w14="http://schemas.microsoft.com/office/word/2010/wordml" xmlns:w15="http://schemas.microsoft.com/office/word/2012/wordml" xmlns:w16cid="http://schemas.microsoft.com/office/word/2016/wordml/cid" xmlns:w16se="http://schemas.microsoft.com/office/word/2015/wordml/symex" xmlns:wpg="http://schemas.microsoft.com/office/word/2010/wordprocessingGroup" xmlns:wpi="http://schemas.microsoft.com/office/word/2010/wordprocessingInk" xmlns:wne="http://schemas.microsoft.com/office/word/2006/wordml" xmlns:wps="http://schemas.microsoft.com/office/word/2010/wordprocessingShape" mc:Ignorable="w14 w15 w16se w16cid wp14">
+<w15:people xmlns:wpc="http://schemas.microsoft.com/office/word/2010/wordprocessingCanvas" xmlns:cx="http://schemas.microsoft.com/office/drawing/2014/chartex" xmlns:cx1="http://schemas.microsoft.com/office/drawing/2015/9/8/chartex" xmlns:mc="http://schemas.openxmlformats.org/markup-compatibility/2006" xmlns:o="urn:schemas-microsoft-com:office:office" xmlns:r="http://schemas.openxmlformats.org/officeDocument/2006/relationships" xmlns:m="http://schemas.openxmlformats.org/officeDocument/2006/math" xmlns:v="urn:schemas-microsoft-com:vml" xmlns:wp14="http://schemas.microsoft.com/office/word/2010/wordprocessingDrawing" xmlns:wp="http://schemas.openxmlformats.org/drawingml/2006/wordprocessingDrawing" xmlns:w10="urn:schemas-microsoft-com:office:word" xmlns:w="http://schemas.openxmlformats.org/wordprocessingml/2006/main" xmlns:w14="http://schemas.microsoft.com/office/word/2010/wordml" xmlns:w15="http://schemas.microsoft.com/office/word/2012/wordml" xmlns:w16se="http://schemas.microsoft.com/office/word/2015/wordml/symex" xmlns:wpg="http://schemas.microsoft.com/office/word/2010/wordprocessingGroup" xmlns:wpi="http://schemas.microsoft.com/office/word/2010/wordprocessingInk" xmlns:wne="http://schemas.microsoft.com/office/word/2006/wordml" xmlns:wps="http://schemas.microsoft.com/office/word/2010/wordprocessingShape" mc:Ignorable="w14 w15 w16se wp14">
   <w15:person w15:author="Owen Pickrell">
     <w15:presenceInfo w15:providerId="None" w15:userId="Owen Pickrell"/>
+  </w15:person>
+  <w15:person w15:author="Arron Lacey">
+    <w15:presenceInfo w15:providerId="AD" w15:userId="S-1-5-21-117609710-436374069-1060284298-42225"/>
   </w15:person>
 </w15:people>
 </file>
 
 <file path=word/styles.xml><?xml version="1.0" encoding="utf-8"?>
-<w:styles xmlns:mc="http://schemas.openxmlformats.org/markup-compatibility/2006" xmlns:r="http://schemas.openxmlformats.org/officeDocument/2006/relationships" xmlns:w="http://schemas.openxmlformats.org/wordprocessingml/2006/main" xmlns:w14="http://schemas.microsoft.com/office/word/2010/wordml" xmlns:w15="http://schemas.microsoft.com/office/word/2012/wordml" xmlns:w16cid="http://schemas.microsoft.com/office/word/2016/wordml/cid" xmlns:w16se="http://schemas.microsoft.com/office/word/2015/wordml/symex" mc:Ignorable="w14 w15 w16se w16cid">
+<w:styles xmlns:mc="http://schemas.openxmlformats.org/markup-compatibility/2006" xmlns:r="http://schemas.openxmlformats.org/officeDocument/2006/relationships" xmlns:w="http://schemas.openxmlformats.org/wordprocessingml/2006/main" xmlns:w14="http://schemas.microsoft.com/office/word/2010/wordml" xmlns:w15="http://schemas.microsoft.com/office/word/2012/wordml" xmlns:w16se="http://schemas.microsoft.com/office/word/2015/wordml/symex" mc:Ignorable="w14 w15 w16se">
   <w:docDefaults>
     <w:rPrDefault>
       <w:rPr>
@@ -6277,7 +7458,7 @@
       </w:pPr>
     </w:pPrDefault>
   </w:docDefaults>
-  <w:latentStyles w:defLockedState="0" w:defUIPriority="99" w:defSemiHidden="0" w:defUnhideWhenUsed="0" w:defQFormat="0" w:count="375">
+  <w:latentStyles w:defLockedState="0" w:defUIPriority="99" w:defSemiHidden="0" w:defUnhideWhenUsed="0" w:defQFormat="0" w:count="371">
     <w:lsdException w:name="Normal" w:uiPriority="0" w:qFormat="1"/>
     <w:lsdException w:name="heading 1" w:uiPriority="9" w:qFormat="1"/>
     <w:lsdException w:name="heading 2" w:semiHidden="1" w:uiPriority="9" w:unhideWhenUsed="1" w:qFormat="1"/>
@@ -6649,8 +7830,6 @@
     <w:lsdException w:name="List Table 5 Dark Accent 6" w:uiPriority="50"/>
     <w:lsdException w:name="List Table 6 Colorful Accent 6" w:uiPriority="51"/>
     <w:lsdException w:name="List Table 7 Colorful Accent 6" w:uiPriority="52"/>
-    <w:lsdException w:name="Mention" w:semiHidden="1" w:unhideWhenUsed="1"/>
-    <w:lsdException w:name="Smart Hyperlink" w:semiHidden="1" w:unhideWhenUsed="1"/>
   </w:latentStyles>
   <w:style w:type="paragraph" w:default="1" w:styleId="Normal">
     <w:name w:val="Normal"/>

</xml_diff>